<commit_message>
Diving Deeper Into Web Components
</commit_message>
<xml_diff>
--- a/Resources/Web Components and Stencil.js - Notes.docx
+++ b/Resources/Web Components and Stencil.js - Notes.docx
@@ -140,16 +140,7 @@
         </w:numPr>
       </w:pPr>
       <w:r>
-        <w:t>Web components really are just your own custom</w:t>
-      </w:r>
-      <w:r>
-        <w:t xml:space="preserve"> </w:t>
-      </w:r>
-      <w:r>
-        <w:t>HTML elements</w:t>
-      </w:r>
-      <w:r>
-        <w:t>.</w:t>
+        <w:t>Web components really are just your own custom HTML elements.</w:t>
       </w:r>
     </w:p>
     <w:p>
@@ -182,13 +173,7 @@
         <w:t>shadow DOM</w:t>
       </w:r>
       <w:r>
-        <w:t xml:space="preserve"> is all about having a separate DOM, a tree of DOM nodes behind your custom element that</w:t>
-      </w:r>
-      <w:r>
-        <w:t xml:space="preserve"> </w:t>
-      </w:r>
-      <w:r>
-        <w:t>i</w:t>
+        <w:t xml:space="preserve"> is all about having a separate DOM, a tree of DOM nodes behind your custom element that i</w:t>
       </w:r>
       <w:r>
         <w:t>s separated from the normal DOM. T</w:t>
@@ -215,25 +200,7 @@
         </w:numPr>
       </w:pPr>
       <w:r>
-        <w:t>Y</w:t>
-      </w:r>
-      <w:r>
-        <w:t>our custom element will in the end just be a combination of default HTML elements because in the</w:t>
-      </w:r>
-      <w:r>
-        <w:t xml:space="preserve"> </w:t>
-      </w:r>
-      <w:r>
-        <w:t>end, the browser only knows how to handle these</w:t>
-      </w:r>
-      <w:r>
-        <w:t xml:space="preserve"> </w:t>
-      </w:r>
-      <w:r>
-        <w:t>but you can compose them and add styling and add Javascript logic to create more powerful widgets</w:t>
-      </w:r>
-      <w:r>
-        <w:t>.</w:t>
+        <w:t>Your custom element will in the end just be a combination of default HTML elements because in the end, the browser only knows how to handle these but you can compose them and add styling and add Javascript logic to create more powerful widgets.</w:t>
       </w:r>
     </w:p>
     <w:p>
@@ -251,25 +218,7 @@
         <w:t>Templates and slots</w:t>
       </w:r>
       <w:r>
-        <w:t xml:space="preserve"> are another</w:t>
-      </w:r>
-      <w:r>
-        <w:t xml:space="preserve"> </w:t>
-      </w:r>
-      <w:r>
-        <w:t>important specification because here</w:t>
-      </w:r>
-      <w:r>
-        <w:t xml:space="preserve"> </w:t>
-      </w:r>
-      <w:r>
-        <w:t>you define this core structure behind your element,</w:t>
-      </w:r>
-      <w:r>
-        <w:t xml:space="preserve"> </w:t>
-      </w:r>
-      <w:r>
-        <w:t xml:space="preserve">so you basically define the </w:t>
+        <w:t xml:space="preserve"> are another important specification because here you define this core structure behind your element, so you basically define the </w:t>
       </w:r>
       <w:r>
         <w:rPr>
@@ -287,40 +236,7 @@
         <w:t>slots</w:t>
       </w:r>
       <w:r>
-        <w:t xml:space="preserve"> are helpful for</w:t>
-      </w:r>
-      <w:r>
-        <w:t xml:space="preserve"> </w:t>
-      </w:r>
-      <w:r>
-        <w:t xml:space="preserve">exposing certain entry points, </w:t>
-      </w:r>
-      <w:r>
-        <w:t>e.g.</w:t>
-      </w:r>
-      <w:r>
-        <w:t xml:space="preserve"> title</w:t>
-      </w:r>
-      <w:r>
-        <w:t xml:space="preserve"> of your modal. Slot</w:t>
-      </w:r>
-      <w:r>
-        <w:t xml:space="preserve"> allows us to pass dynamic content into our web component so that developers using our web</w:t>
-      </w:r>
-      <w:r>
-        <w:t xml:space="preserve"> </w:t>
-      </w:r>
-      <w:r>
-        <w:t>components can use them and the set of features that are baked in</w:t>
-      </w:r>
-      <w:r>
-        <w:t>. A</w:t>
-      </w:r>
-      <w:r>
-        <w:t>nd still if our components wants that, pass e</w:t>
-      </w:r>
-      <w:r>
-        <w:t>xtra content into the component.</w:t>
+        <w:t xml:space="preserve"> are helpful for exposing certain entry points, e.g. title of your modal. Slot allows us to pass dynamic content into our web component so that developers using our web components can use them and the set of features that are baked in. And still if our components wants that, pass extra content into the component.</w:t>
       </w:r>
     </w:p>
     <w:p>
@@ -332,49 +248,10 @@
         </w:numPr>
       </w:pPr>
       <w:r>
-        <w:t>The HTML imports specification –</w:t>
+        <w:t>The HTML imports specification – That was meant to be a feature which allows you to import HTML files into HTML files, so that you can define these templates for your components in HTML files that are then imported dynamically. But this is discontinued now</w:t>
       </w:r>
       <w:r>
-        <w:t xml:space="preserve"> That was meant to be a feature which allows you</w:t>
-      </w:r>
-      <w:r>
-        <w:t xml:space="preserve"> </w:t>
-      </w:r>
-      <w:r>
-        <w:t>to import HTML files into HTML files, so that you can define these templates for your components in HTML</w:t>
-      </w:r>
-      <w:r>
-        <w:t xml:space="preserve"> </w:t>
-      </w:r>
-      <w:r>
-        <w:t>files that are then imported dynamically.</w:t>
-      </w:r>
-      <w:r>
-        <w:t xml:space="preserve"> But this is discontinued now</w:t>
-      </w:r>
-      <w:r>
-        <w:t xml:space="preserve"> </w:t>
-      </w:r>
-      <w:r>
-        <w:t>because the industry moved in a direction where we use Javascript</w:t>
-      </w:r>
-      <w:r>
-        <w:t xml:space="preserve"> </w:t>
-      </w:r>
-      <w:r>
-        <w:t>for all of that</w:t>
-      </w:r>
-      <w:r>
-        <w:t xml:space="preserve"> </w:t>
-      </w:r>
-      <w:r>
-        <w:t>and where we use modern build tools and Javascript modules to import and export inside of our Javascript</w:t>
-      </w:r>
-      <w:r>
-        <w:t xml:space="preserve"> </w:t>
-      </w:r>
-      <w:r>
-        <w:t>files and import the HTML templates as strings there as well</w:t>
+        <w:t xml:space="preserve"> because the industry moved in a direction where we use Javascript for all of that and where we use modern build tools and Javascript modules to import and export inside of our Javascript files and import the HTML templates as strings there as well</w:t>
       </w:r>
       <w:r>
         <w:t>.</w:t>
@@ -450,13 +327,7 @@
         <w:pStyle w:val="Heading2"/>
       </w:pPr>
       <w:r>
-        <w:t>Comparing Web Components &amp;</w:t>
-      </w:r>
-      <w:r>
-        <w:t xml:space="preserve"> </w:t>
-      </w:r>
-      <w:r>
-        <w:t>Frameworks</w:t>
+        <w:t>Comparing Web Components &amp; Frameworks</w:t>
       </w:r>
       <w:r>
         <w:t xml:space="preserve"> (Angular, React, Vue, jQuery)</w:t>
@@ -580,16 +451,7 @@
         <w:pStyle w:val="ListParagraph"/>
       </w:pPr>
       <w:r>
-        <w:t>T</w:t>
-      </w:r>
-      <w:r>
-        <w:t>hese are basically your own custom elements that don't depend on anything, that are totally independent</w:t>
-      </w:r>
-      <w:r>
-        <w:t xml:space="preserve"> </w:t>
-      </w:r>
-      <w:r>
-        <w:t>of existing HTML elements that are built into the browser.</w:t>
+        <w:t>These are basically your own custom elements that don't depend on anything, that are totally independent of existing HTML elements that are built into the browser.</w:t>
       </w:r>
     </w:p>
     <w:p>
@@ -615,30 +477,15 @@
         <w:pStyle w:val="ListParagraph"/>
       </w:pPr>
       <w:r>
-        <w:t>Alternatively, you can also create your own custom elements by extending built-in elements though, like</w:t>
+        <w:t>Alternatively, you can also create your own custom elements by extending built-in elements though, like extending the built-in button or the built-in paragraph.</w:t>
       </w:r>
+    </w:p>
+    <w:p>
+      <w:pPr>
+        <w:pStyle w:val="Heading2"/>
+      </w:pPr>
       <w:r>
-        <w:t xml:space="preserve"> </w:t>
-      </w:r>
-      <w:r>
-        <w:t>extending the built-in button or the built-in paragraph</w:t>
-      </w:r>
-      <w:r>
-        <w:t>.</w:t>
-      </w:r>
-    </w:p>
-    <w:p>
-      <w:pPr>
-        <w:pStyle w:val="Heading2"/>
-      </w:pPr>
-      <w:r>
-        <w:t>Understanding the Custom Elements</w:t>
-      </w:r>
-      <w:r>
-        <w:t xml:space="preserve"> </w:t>
-      </w:r>
-      <w:r>
-        <w:t>Lifecycle</w:t>
+        <w:t>Understanding the Custom Elements Lifecycle</w:t>
       </w:r>
     </w:p>
     <w:p>
@@ -708,16 +555,7 @@
         </w:numPr>
       </w:pPr>
       <w:r>
-        <w:t>T</w:t>
-      </w:r>
-      <w:r>
-        <w:t>here is a specific web component lifecycle which the browser follows when instantiating</w:t>
-      </w:r>
-      <w:r>
-        <w:t xml:space="preserve"> </w:t>
-      </w:r>
-      <w:r>
-        <w:t>our own custom element objects in the DOM so to say.</w:t>
+        <w:t>There is a specific web component lifecycle which the browser follows when instantiating our own custom element objects in the DOM so to say.</w:t>
       </w:r>
     </w:p>
     <w:p>
@@ -738,19 +576,7 @@
         <w:t>constructor</w:t>
       </w:r>
       <w:r>
-        <w:t xml:space="preserve"> </w:t>
-      </w:r>
-      <w:r>
-        <w:t>because this always gets executed when an object gets created</w:t>
-      </w:r>
-      <w:r>
-        <w:t xml:space="preserve"> </w:t>
-      </w:r>
-      <w:r>
-        <w:t>based on your class</w:t>
-      </w:r>
-      <w:r>
-        <w:t>.</w:t>
+        <w:t xml:space="preserve"> because this always gets executed when an object gets created based on your class.</w:t>
       </w:r>
     </w:p>
     <w:p>
@@ -768,52 +594,7 @@
         <w:t>IMP</w:t>
       </w:r>
       <w:r>
-        <w:t xml:space="preserve"> – T</w:t>
-      </w:r>
-      <w:r>
-        <w:t>he moment where the element is created is not the moment</w:t>
-      </w:r>
-      <w:r>
-        <w:t xml:space="preserve"> </w:t>
-      </w:r>
-      <w:r>
-        <w:t>where the element is then also attached into the real DOM by the browser,</w:t>
-      </w:r>
-      <w:r>
-        <w:t xml:space="preserve"> </w:t>
-      </w:r>
-      <w:r>
-        <w:t>instead it's created in memory first and it's not part of the DOM at the beginning.</w:t>
-      </w:r>
-      <w:r>
-        <w:t xml:space="preserve"> </w:t>
-      </w:r>
-      <w:r>
-        <w:t>So the constructor is great for some basic initializations, some basic values for the different properties</w:t>
-      </w:r>
-      <w:r>
-        <w:t xml:space="preserve"> </w:t>
-      </w:r>
-      <w:r>
-        <w:t>and variables you might be using in your class</w:t>
-      </w:r>
-      <w:r>
-        <w:t xml:space="preserve"> (</w:t>
-      </w:r>
-      <w:r>
-        <w:t>component</w:t>
-      </w:r>
-      <w:r>
-        <w:t xml:space="preserve">) </w:t>
-      </w:r>
-      <w:r>
-        <w:t>but it's the wrong place for accessing the DOM because your custom element has not been added to the</w:t>
-      </w:r>
-      <w:r>
-        <w:t xml:space="preserve"> </w:t>
-      </w:r>
-      <w:r>
-        <w:t>DOM yet.</w:t>
+        <w:t xml:space="preserve"> – The moment where the element is created is not the moment where the element is then also attached into the real DOM by the browser, instead it's created in memory first and it's not part of the DOM at the beginning. So the constructor is great for some basic initializations, some basic values for the different properties and variables you might be using in your class (component) but it's the wrong place for accessing the DOM because your custom element has not been added to the DOM yet.</w:t>
       </w:r>
     </w:p>
     <w:p>
@@ -831,16 +612,7 @@
         <w:t>connectedCallback</w:t>
       </w:r>
       <w:r>
-        <w:t xml:space="preserve"> method is called when your element has been attached to the DOM and therefore</w:t>
-      </w:r>
-      <w:r>
-        <w:t xml:space="preserve"> </w:t>
-      </w:r>
-      <w:r>
-        <w:t>this is th</w:t>
-      </w:r>
-      <w:r>
-        <w:t>e place for DOM initializations. So this is where you can access the DOM.</w:t>
+        <w:t xml:space="preserve"> method is called when your element has been attached to the DOM and therefore this is the place for DOM initializations. So this is where you can access the DOM.</w:t>
       </w:r>
     </w:p>
     <w:p>
@@ -874,43 +646,10 @@
         <w:t>allback</w:t>
       </w:r>
       <w:r>
-        <w:t xml:space="preserve"> method which will also be executed automatically for you</w:t>
+        <w:t xml:space="preserve"> method which will also be executed automatically for you by the browser whenever your custom element (web component) is detached from the DOM.</w:t>
       </w:r>
       <w:r>
-        <w:t xml:space="preserve"> </w:t>
-      </w:r>
-      <w:r>
-        <w:t xml:space="preserve">by the browser whenever your </w:t>
-      </w:r>
-      <w:r>
-        <w:t>custom element</w:t>
-      </w:r>
-      <w:r>
-        <w:t xml:space="preserve"> </w:t>
-      </w:r>
-      <w:r>
-        <w:t>(</w:t>
-      </w:r>
-      <w:r>
-        <w:t>web component</w:t>
-      </w:r>
-      <w:r>
-        <w:t>)</w:t>
-      </w:r>
-      <w:r>
-        <w:t xml:space="preserve"> is detached from the DOM.</w:t>
-      </w:r>
-      <w:r>
-        <w:t xml:space="preserve"> So this is great place for cleanup work e.g. </w:t>
-      </w:r>
-      <w:r>
-        <w:t>if you were sending an HTTP request, this would be where</w:t>
-      </w:r>
-      <w:r>
-        <w:t xml:space="preserve"> </w:t>
-      </w:r>
-      <w:r>
-        <w:t>you could cancel it.</w:t>
+        <w:t xml:space="preserve"> So this is great place for cleanup work e.g. if you were sending an HTTP request, this would be where you could cancel it.</w:t>
       </w:r>
     </w:p>
     <w:p>
@@ -922,10 +661,7 @@
         </w:numPr>
       </w:pPr>
       <w:r>
-        <w:t xml:space="preserve">There is another method </w:t>
-      </w:r>
-      <w:r>
-        <w:t xml:space="preserve">the </w:t>
+        <w:t xml:space="preserve">There is another method the </w:t>
       </w:r>
       <w:r>
         <w:rPr>
@@ -934,37 +670,7 @@
         <w:t>attributeChangedCallback</w:t>
       </w:r>
       <w:r>
-        <w:t xml:space="preserve"> and that will be important for liste</w:t>
-      </w:r>
-      <w:r>
-        <w:t xml:space="preserve">ning to changes to attributes of </w:t>
-      </w:r>
-      <w:r>
-        <w:t xml:space="preserve">your </w:t>
-      </w:r>
-      <w:r>
-        <w:t>custom</w:t>
-      </w:r>
-      <w:r>
-        <w:t xml:space="preserve"> elemen</w:t>
-      </w:r>
-      <w:r>
-        <w:t xml:space="preserve">t. This is </w:t>
-      </w:r>
-      <w:r>
-        <w:t>important for updating the data and the DOM of your web component when some attributes</w:t>
-      </w:r>
-      <w:r>
-        <w:t xml:space="preserve"> </w:t>
-      </w:r>
-      <w:r>
-        <w:t>which can be passed to your com</w:t>
-      </w:r>
-      <w:r>
-        <w:t>ponent changed</w:t>
-      </w:r>
-      <w:r>
-        <w:t>.</w:t>
+        <w:t xml:space="preserve"> and that will be important for listening to changes to attributes of your custom element. This is important for updating the data and the DOM of your web component when some attributes which can be passed to your component changed.</w:t>
       </w:r>
     </w:p>
     <w:p>
@@ -984,22 +690,7 @@
         </w:numPr>
       </w:pPr>
       <w:r>
-        <w:t>T</w:t>
-      </w:r>
-      <w:r>
-        <w:t>he shadow DOM and templates</w:t>
-      </w:r>
-      <w:r>
-        <w:t xml:space="preserve"> –</w:t>
-      </w:r>
-      <w:r>
-        <w:t xml:space="preserve"> Both these techniques will help us with ensuring that we write a nice, reusable</w:t>
-      </w:r>
-      <w:r>
-        <w:t xml:space="preserve"> </w:t>
-      </w:r>
-      <w:r>
-        <w:t>and encapsulated custom web component.</w:t>
+        <w:t>The shadow DOM and templates – Both these techniques will help us with ensuring that we write a nice, reusable and encapsulated custom web component.</w:t>
       </w:r>
     </w:p>
     <w:p>
@@ -1011,19 +702,7 @@
         </w:numPr>
       </w:pPr>
       <w:r>
-        <w:t>B</w:t>
-      </w:r>
-      <w:r>
-        <w:t>asically our custom component should have its own DOM tree which is not mixed or which is not</w:t>
-      </w:r>
-      <w:r>
-        <w:t xml:space="preserve"> </w:t>
-      </w:r>
-      <w:r>
-        <w:t>kind of affected by the normal DOM tree and that would be t</w:t>
-      </w:r>
-      <w:r>
-        <w:t xml:space="preserve">he definition of the </w:t>
+        <w:t xml:space="preserve">Basically our custom component should have its own DOM tree which is not mixed or which is not kind of affected by the normal DOM tree and that would be the definition of the </w:t>
       </w:r>
       <w:r>
         <w:rPr>
@@ -1035,34 +714,7 @@
         <w:t>.</w:t>
       </w:r>
       <w:r>
-        <w:t xml:space="preserve"> So </w:t>
-      </w:r>
-      <w:r>
-        <w:t>our</w:t>
-      </w:r>
-      <w:r>
-        <w:t xml:space="preserve"> custom</w:t>
-      </w:r>
-      <w:r>
-        <w:t xml:space="preserve"> element</w:t>
-      </w:r>
-      <w:r>
-        <w:t xml:space="preserve"> </w:t>
-      </w:r>
-      <w:r>
-        <w:t>should have its own DOM behind it which kind of makes up what we see on the page but which is not directly</w:t>
-      </w:r>
-      <w:r>
-        <w:t xml:space="preserve"> </w:t>
-      </w:r>
-      <w:r>
-        <w:t>connected to the real DOM, which is not affected by global styles</w:t>
-      </w:r>
-      <w:r>
-        <w:t xml:space="preserve"> </w:t>
-      </w:r>
-      <w:r>
-        <w:t>and the other way around.</w:t>
+        <w:t xml:space="preserve"> So our custom element should have its own DOM behind it which kind of makes up what we see on the page but which is not directly connected to the real DOM, which is not affected by global styles and the other way around.</w:t>
       </w:r>
     </w:p>
     <w:p>
@@ -1202,7 +854,234 @@
       </w:pPr>
       <w:r>
         <w:lastRenderedPageBreak/>
-        <w:t>Diving Deeper Into Web</w:t>
+        <w:t>Diving Deeper Into Web Components</w:t>
+      </w:r>
+    </w:p>
+    <w:p>
+      <w:pPr>
+        <w:pStyle w:val="Heading2"/>
+      </w:pPr>
+      <w:r>
+        <w:t>Understanding Shadow DOM Projection</w:t>
+      </w:r>
+    </w:p>
+    <w:p>
+      <w:pPr>
+        <w:pStyle w:val="NoSpacing"/>
+        <w:numPr>
+          <w:ilvl w:val="0"/>
+          <w:numId w:val="60"/>
+        </w:numPr>
+      </w:pPr>
+      <w:r>
+        <w:t>With slots, you can project content into your shadow DOM, so you got an entry point into your shadow DOM from the main DOM but you don't technically move the element into the shadow DOM, the browser just displays it as if it were part of it but actually, it's rendered differently in the DOM.</w:t>
+      </w:r>
+    </w:p>
+    <w:p>
+      <w:pPr>
+        <w:pStyle w:val="NoSpacing"/>
+      </w:pPr>
+    </w:p>
+    <w:p>
+      <w:pPr>
+        <w:pStyle w:val="Heading2"/>
+      </w:pPr>
+      <w:r>
+        <w:t>Styling "slot" Content Inside the Shadow DOM</w:t>
+      </w:r>
+    </w:p>
+    <w:p>
+      <w:pPr>
+        <w:pStyle w:val="ListParagraph"/>
+        <w:numPr>
+          <w:ilvl w:val="0"/>
+          <w:numId w:val="60"/>
+        </w:numPr>
+      </w:pPr>
+      <w:r>
+        <w:t>Use ::slotted() CSS selector to style it.</w:t>
+      </w:r>
+    </w:p>
+    <w:p>
+      <w:pPr>
+        <w:pStyle w:val="ListParagraph"/>
+        <w:numPr>
+          <w:ilvl w:val="0"/>
+          <w:numId w:val="60"/>
+        </w:numPr>
+      </w:pPr>
+      <w:r>
+        <w:t>Styles in main DOM have preference over the styles set in shadow DOM.</w:t>
+      </w:r>
+    </w:p>
+    <w:p>
+      <w:pPr>
+        <w:pStyle w:val="Heading2"/>
+      </w:pPr>
+      <w:r>
+        <w:t>Styling Host Component inside Custom Element</w:t>
+      </w:r>
+    </w:p>
+    <w:p>
+      <w:pPr>
+        <w:pStyle w:val="ListParagraph"/>
+        <w:numPr>
+          <w:ilvl w:val="0"/>
+          <w:numId w:val="61"/>
+        </w:numPr>
+      </w:pPr>
+      <w:r>
+        <w:t>Using :host selector.</w:t>
+      </w:r>
+    </w:p>
+    <w:p>
+      <w:pPr>
+        <w:pStyle w:val="ListParagraph"/>
+        <w:numPr>
+          <w:ilvl w:val="0"/>
+          <w:numId w:val="61"/>
+        </w:numPr>
+      </w:pPr>
+      <w:r>
+        <w:t>:host can also be used for conditional styling. E.g. :host(.important), it means our custom element having class “important”.</w:t>
+      </w:r>
+    </w:p>
+    <w:p>
+      <w:pPr>
+        <w:pStyle w:val="Heading2"/>
+      </w:pPr>
+      <w:r>
+        <w:t xml:space="preserve">Styling with the </w:t>
+      </w:r>
+      <w:r>
+        <w:t>host-context</w:t>
+      </w:r>
+      <w:r>
+        <w:t xml:space="preserve"> in Mind</w:t>
+      </w:r>
+    </w:p>
+    <w:p>
+      <w:pPr>
+        <w:pStyle w:val="ListParagraph"/>
+        <w:numPr>
+          <w:ilvl w:val="0"/>
+          <w:numId w:val="62"/>
+        </w:numPr>
+      </w:pPr>
+      <w:r>
+        <w:t>Use :host-context inside custom element template to style based on surrounding conditions.</w:t>
+      </w:r>
+      <w:r>
+        <w:t xml:space="preserve"> E.g. style if out element is inside a paragraph.</w:t>
+      </w:r>
+    </w:p>
+    <w:p>
+      <w:pPr>
+        <w:pStyle w:val="ListParagraph"/>
+      </w:pPr>
+    </w:p>
+    <w:p>
+      <w:pPr>
+        <w:pStyle w:val="NoSpacing"/>
+      </w:pPr>
+    </w:p>
+    <w:p>
+      <w:pPr>
+        <w:pStyle w:val="NoSpacing"/>
+      </w:pPr>
+    </w:p>
+    <w:p>
+      <w:pPr>
+        <w:pStyle w:val="NoSpacing"/>
+      </w:pPr>
+    </w:p>
+    <w:p>
+      <w:pPr>
+        <w:pStyle w:val="NoSpacing"/>
+      </w:pPr>
+    </w:p>
+    <w:p>
+      <w:pPr>
+        <w:pStyle w:val="NoSpacing"/>
+      </w:pPr>
+    </w:p>
+    <w:p>
+      <w:pPr>
+        <w:pStyle w:val="NoSpacing"/>
+      </w:pPr>
+    </w:p>
+    <w:p>
+      <w:pPr>
+        <w:pStyle w:val="NoSpacing"/>
+      </w:pPr>
+    </w:p>
+    <w:p>
+      <w:pPr>
+        <w:pStyle w:val="NoSpacing"/>
+      </w:pPr>
+    </w:p>
+    <w:p>
+      <w:pPr>
+        <w:pStyle w:val="NoSpacing"/>
+      </w:pPr>
+    </w:p>
+    <w:p>
+      <w:pPr>
+        <w:pStyle w:val="NoSpacing"/>
+      </w:pPr>
+    </w:p>
+    <w:p>
+      <w:pPr>
+        <w:pStyle w:val="NoSpacing"/>
+      </w:pPr>
+    </w:p>
+    <w:p>
+      <w:pPr>
+        <w:pStyle w:val="NoSpacing"/>
+      </w:pPr>
+    </w:p>
+    <w:p>
+      <w:pPr>
+        <w:pStyle w:val="NoSpacing"/>
+      </w:pPr>
+    </w:p>
+    <w:p>
+      <w:pPr>
+        <w:pStyle w:val="NoSpacing"/>
+      </w:pPr>
+    </w:p>
+    <w:p>
+      <w:pPr>
+        <w:pStyle w:val="NoSpacing"/>
+      </w:pPr>
+    </w:p>
+    <w:p>
+      <w:pPr>
+        <w:pStyle w:val="NoSpacing"/>
+      </w:pPr>
+    </w:p>
+    <w:p>
+      <w:pPr>
+        <w:pStyle w:val="NoSpacing"/>
+      </w:pPr>
+    </w:p>
+    <w:p>
+      <w:pPr>
+        <w:pStyle w:val="NoSpacing"/>
+      </w:pPr>
+    </w:p>
+    <w:p>
+      <w:pPr>
+        <w:pStyle w:val="NoSpacing"/>
+      </w:pPr>
+    </w:p>
+    <w:p>
+      <w:pPr>
+        <w:pStyle w:val="Heading1"/>
+      </w:pPr>
+      <w:r>
+        <w:lastRenderedPageBreak/>
+        <w:t>Building More Complex</w:t>
       </w:r>
       <w:r>
         <w:t xml:space="preserve"> </w:t>
@@ -1215,13 +1094,13 @@
       <w:pPr>
         <w:pStyle w:val="NoSpacing"/>
       </w:pPr>
-    </w:p>
-    <w:p>
-      <w:pPr>
-        <w:pStyle w:val="NoSpacing"/>
-      </w:pPr>
       <w:bookmarkStart w:id="0" w:name="_GoBack"/>
       <w:bookmarkEnd w:id="0"/>
+    </w:p>
+    <w:p>
+      <w:pPr>
+        <w:pStyle w:val="NoSpacing"/>
+      </w:pPr>
     </w:p>
     <w:p>
       <w:pPr>
@@ -1830,6 +1709,119 @@
     </w:lvl>
   </w:abstractNum>
   <w:abstractNum w:abstractNumId="3">
+    <w:nsid w:val="03243344"/>
+    <w:multiLevelType w:val="hybridMultilevel"/>
+    <w:tmpl w:val="BECACBCE"/>
+    <w:lvl w:ilvl="0" w:tplc="04090001">
+      <w:start w:val="1"/>
+      <w:numFmt w:val="bullet"/>
+      <w:lvlText w:val=""/>
+      <w:lvlJc w:val="left"/>
+      <w:pPr>
+        <w:ind w:left="720" w:hanging="360"/>
+      </w:pPr>
+      <w:rPr>
+        <w:rFonts w:ascii="Symbol" w:hAnsi="Symbol" w:hint="default"/>
+      </w:rPr>
+    </w:lvl>
+    <w:lvl w:ilvl="1" w:tplc="04090003" w:tentative="1">
+      <w:start w:val="1"/>
+      <w:numFmt w:val="bullet"/>
+      <w:lvlText w:val="o"/>
+      <w:lvlJc w:val="left"/>
+      <w:pPr>
+        <w:ind w:left="1440" w:hanging="360"/>
+      </w:pPr>
+      <w:rPr>
+        <w:rFonts w:ascii="Courier New" w:hAnsi="Courier New" w:cs="Courier New" w:hint="default"/>
+      </w:rPr>
+    </w:lvl>
+    <w:lvl w:ilvl="2" w:tplc="04090005" w:tentative="1">
+      <w:start w:val="1"/>
+      <w:numFmt w:val="bullet"/>
+      <w:lvlText w:val=""/>
+      <w:lvlJc w:val="left"/>
+      <w:pPr>
+        <w:ind w:left="2160" w:hanging="360"/>
+      </w:pPr>
+      <w:rPr>
+        <w:rFonts w:ascii="Wingdings" w:hAnsi="Wingdings" w:hint="default"/>
+      </w:rPr>
+    </w:lvl>
+    <w:lvl w:ilvl="3" w:tplc="04090001" w:tentative="1">
+      <w:start w:val="1"/>
+      <w:numFmt w:val="bullet"/>
+      <w:lvlText w:val=""/>
+      <w:lvlJc w:val="left"/>
+      <w:pPr>
+        <w:ind w:left="2880" w:hanging="360"/>
+      </w:pPr>
+      <w:rPr>
+        <w:rFonts w:ascii="Symbol" w:hAnsi="Symbol" w:hint="default"/>
+      </w:rPr>
+    </w:lvl>
+    <w:lvl w:ilvl="4" w:tplc="04090003" w:tentative="1">
+      <w:start w:val="1"/>
+      <w:numFmt w:val="bullet"/>
+      <w:lvlText w:val="o"/>
+      <w:lvlJc w:val="left"/>
+      <w:pPr>
+        <w:ind w:left="3600" w:hanging="360"/>
+      </w:pPr>
+      <w:rPr>
+        <w:rFonts w:ascii="Courier New" w:hAnsi="Courier New" w:cs="Courier New" w:hint="default"/>
+      </w:rPr>
+    </w:lvl>
+    <w:lvl w:ilvl="5" w:tplc="04090005" w:tentative="1">
+      <w:start w:val="1"/>
+      <w:numFmt w:val="bullet"/>
+      <w:lvlText w:val=""/>
+      <w:lvlJc w:val="left"/>
+      <w:pPr>
+        <w:ind w:left="4320" w:hanging="360"/>
+      </w:pPr>
+      <w:rPr>
+        <w:rFonts w:ascii="Wingdings" w:hAnsi="Wingdings" w:hint="default"/>
+      </w:rPr>
+    </w:lvl>
+    <w:lvl w:ilvl="6" w:tplc="04090001" w:tentative="1">
+      <w:start w:val="1"/>
+      <w:numFmt w:val="bullet"/>
+      <w:lvlText w:val=""/>
+      <w:lvlJc w:val="left"/>
+      <w:pPr>
+        <w:ind w:left="5040" w:hanging="360"/>
+      </w:pPr>
+      <w:rPr>
+        <w:rFonts w:ascii="Symbol" w:hAnsi="Symbol" w:hint="default"/>
+      </w:rPr>
+    </w:lvl>
+    <w:lvl w:ilvl="7" w:tplc="04090003" w:tentative="1">
+      <w:start w:val="1"/>
+      <w:numFmt w:val="bullet"/>
+      <w:lvlText w:val="o"/>
+      <w:lvlJc w:val="left"/>
+      <w:pPr>
+        <w:ind w:left="5760" w:hanging="360"/>
+      </w:pPr>
+      <w:rPr>
+        <w:rFonts w:ascii="Courier New" w:hAnsi="Courier New" w:cs="Courier New" w:hint="default"/>
+      </w:rPr>
+    </w:lvl>
+    <w:lvl w:ilvl="8" w:tplc="04090005" w:tentative="1">
+      <w:start w:val="1"/>
+      <w:numFmt w:val="bullet"/>
+      <w:lvlText w:val=""/>
+      <w:lvlJc w:val="left"/>
+      <w:pPr>
+        <w:ind w:left="6480" w:hanging="360"/>
+      </w:pPr>
+      <w:rPr>
+        <w:rFonts w:ascii="Wingdings" w:hAnsi="Wingdings" w:hint="default"/>
+      </w:rPr>
+    </w:lvl>
+  </w:abstractNum>
+  <w:abstractNum w:abstractNumId="4">
     <w:nsid w:val="07404DE4"/>
     <w:multiLevelType w:val="hybridMultilevel"/>
     <w:tmpl w:val="B636A37C"/>
@@ -1942,7 +1934,7 @@
       </w:rPr>
     </w:lvl>
   </w:abstractNum>
-  <w:abstractNum w:abstractNumId="4">
+  <w:abstractNum w:abstractNumId="5">
     <w:nsid w:val="08CE7D97"/>
     <w:multiLevelType w:val="hybridMultilevel"/>
     <w:tmpl w:val="E51AD162"/>
@@ -2055,7 +2047,7 @@
       </w:rPr>
     </w:lvl>
   </w:abstractNum>
-  <w:abstractNum w:abstractNumId="5">
+  <w:abstractNum w:abstractNumId="6">
     <w:nsid w:val="0AC265A7"/>
     <w:multiLevelType w:val="hybridMultilevel"/>
     <w:tmpl w:val="617A032A"/>
@@ -2168,7 +2160,7 @@
       </w:rPr>
     </w:lvl>
   </w:abstractNum>
-  <w:abstractNum w:abstractNumId="6">
+  <w:abstractNum w:abstractNumId="7">
     <w:nsid w:val="0BAC78D8"/>
     <w:multiLevelType w:val="hybridMultilevel"/>
     <w:tmpl w:val="81A2CAFA"/>
@@ -2281,7 +2273,7 @@
       </w:rPr>
     </w:lvl>
   </w:abstractNum>
-  <w:abstractNum w:abstractNumId="7">
+  <w:abstractNum w:abstractNumId="8">
     <w:nsid w:val="11004E52"/>
     <w:multiLevelType w:val="hybridMultilevel"/>
     <w:tmpl w:val="B15220D4"/>
@@ -2394,7 +2386,7 @@
       </w:rPr>
     </w:lvl>
   </w:abstractNum>
-  <w:abstractNum w:abstractNumId="8">
+  <w:abstractNum w:abstractNumId="9">
     <w:nsid w:val="1685295B"/>
     <w:multiLevelType w:val="hybridMultilevel"/>
     <w:tmpl w:val="8124B3CA"/>
@@ -2507,7 +2499,7 @@
       </w:rPr>
     </w:lvl>
   </w:abstractNum>
-  <w:abstractNum w:abstractNumId="9">
+  <w:abstractNum w:abstractNumId="10">
     <w:nsid w:val="1A597CA1"/>
     <w:multiLevelType w:val="hybridMultilevel"/>
     <w:tmpl w:val="DE3E8E20"/>
@@ -2620,7 +2612,7 @@
       </w:rPr>
     </w:lvl>
   </w:abstractNum>
-  <w:abstractNum w:abstractNumId="10">
+  <w:abstractNum w:abstractNumId="11">
     <w:nsid w:val="1D6314F1"/>
     <w:multiLevelType w:val="hybridMultilevel"/>
     <w:tmpl w:val="03982E52"/>
@@ -2733,7 +2725,7 @@
       </w:rPr>
     </w:lvl>
   </w:abstractNum>
-  <w:abstractNum w:abstractNumId="11">
+  <w:abstractNum w:abstractNumId="12">
     <w:nsid w:val="1DD94E5B"/>
     <w:multiLevelType w:val="hybridMultilevel"/>
     <w:tmpl w:val="5808C5D2"/>
@@ -2846,7 +2838,7 @@
       </w:rPr>
     </w:lvl>
   </w:abstractNum>
-  <w:abstractNum w:abstractNumId="12">
+  <w:abstractNum w:abstractNumId="13">
     <w:nsid w:val="1F96663B"/>
     <w:multiLevelType w:val="hybridMultilevel"/>
     <w:tmpl w:val="50204702"/>
@@ -2959,7 +2951,7 @@
       </w:rPr>
     </w:lvl>
   </w:abstractNum>
-  <w:abstractNum w:abstractNumId="13">
+  <w:abstractNum w:abstractNumId="14">
     <w:nsid w:val="20050D42"/>
     <w:multiLevelType w:val="hybridMultilevel"/>
     <w:tmpl w:val="B22A82CA"/>
@@ -3072,7 +3064,7 @@
       </w:rPr>
     </w:lvl>
   </w:abstractNum>
-  <w:abstractNum w:abstractNumId="14">
+  <w:abstractNum w:abstractNumId="15">
     <w:nsid w:val="20267B0D"/>
     <w:multiLevelType w:val="hybridMultilevel"/>
     <w:tmpl w:val="48F409F0"/>
@@ -3185,7 +3177,7 @@
       </w:rPr>
     </w:lvl>
   </w:abstractNum>
-  <w:abstractNum w:abstractNumId="15">
+  <w:abstractNum w:abstractNumId="16">
     <w:nsid w:val="22F25F16"/>
     <w:multiLevelType w:val="hybridMultilevel"/>
     <w:tmpl w:val="521A487C"/>
@@ -3298,7 +3290,7 @@
       </w:rPr>
     </w:lvl>
   </w:abstractNum>
-  <w:abstractNum w:abstractNumId="16">
+  <w:abstractNum w:abstractNumId="17">
     <w:nsid w:val="24021979"/>
     <w:multiLevelType w:val="hybridMultilevel"/>
     <w:tmpl w:val="C3C26CDA"/>
@@ -3411,7 +3403,7 @@
       </w:rPr>
     </w:lvl>
   </w:abstractNum>
-  <w:abstractNum w:abstractNumId="17">
+  <w:abstractNum w:abstractNumId="18">
     <w:nsid w:val="2C1275E2"/>
     <w:multiLevelType w:val="hybridMultilevel"/>
     <w:tmpl w:val="7C1829E6"/>
@@ -3524,7 +3516,7 @@
       </w:rPr>
     </w:lvl>
   </w:abstractNum>
-  <w:abstractNum w:abstractNumId="18">
+  <w:abstractNum w:abstractNumId="19">
     <w:nsid w:val="2E2B6CBD"/>
     <w:multiLevelType w:val="hybridMultilevel"/>
     <w:tmpl w:val="CA442E22"/>
@@ -3637,7 +3629,7 @@
       </w:rPr>
     </w:lvl>
   </w:abstractNum>
-  <w:abstractNum w:abstractNumId="19">
+  <w:abstractNum w:abstractNumId="20">
     <w:nsid w:val="2E715652"/>
     <w:multiLevelType w:val="hybridMultilevel"/>
     <w:tmpl w:val="C12EA128"/>
@@ -3750,7 +3742,7 @@
       </w:rPr>
     </w:lvl>
   </w:abstractNum>
-  <w:abstractNum w:abstractNumId="20">
+  <w:abstractNum w:abstractNumId="21">
     <w:nsid w:val="30293E75"/>
     <w:multiLevelType w:val="hybridMultilevel"/>
     <w:tmpl w:val="942AB4BA"/>
@@ -3863,7 +3855,7 @@
       </w:rPr>
     </w:lvl>
   </w:abstractNum>
-  <w:abstractNum w:abstractNumId="21">
+  <w:abstractNum w:abstractNumId="22">
     <w:nsid w:val="312E7829"/>
     <w:multiLevelType w:val="hybridMultilevel"/>
     <w:tmpl w:val="3FDA02EE"/>
@@ -3976,7 +3968,7 @@
       </w:rPr>
     </w:lvl>
   </w:abstractNum>
-  <w:abstractNum w:abstractNumId="22">
+  <w:abstractNum w:abstractNumId="23">
     <w:nsid w:val="31361948"/>
     <w:multiLevelType w:val="hybridMultilevel"/>
     <w:tmpl w:val="1BF60896"/>
@@ -4089,7 +4081,7 @@
       </w:rPr>
     </w:lvl>
   </w:abstractNum>
-  <w:abstractNum w:abstractNumId="23">
+  <w:abstractNum w:abstractNumId="24">
     <w:nsid w:val="33D52D30"/>
     <w:multiLevelType w:val="hybridMultilevel"/>
     <w:tmpl w:val="6BE8452C"/>
@@ -4202,7 +4194,120 @@
       </w:rPr>
     </w:lvl>
   </w:abstractNum>
-  <w:abstractNum w:abstractNumId="24">
+  <w:abstractNum w:abstractNumId="25">
+    <w:nsid w:val="35CD2952"/>
+    <w:multiLevelType w:val="hybridMultilevel"/>
+    <w:tmpl w:val="ADEE28AA"/>
+    <w:lvl w:ilvl="0" w:tplc="04090001">
+      <w:start w:val="1"/>
+      <w:numFmt w:val="bullet"/>
+      <w:lvlText w:val=""/>
+      <w:lvlJc w:val="left"/>
+      <w:pPr>
+        <w:ind w:left="720" w:hanging="360"/>
+      </w:pPr>
+      <w:rPr>
+        <w:rFonts w:ascii="Symbol" w:hAnsi="Symbol" w:hint="default"/>
+      </w:rPr>
+    </w:lvl>
+    <w:lvl w:ilvl="1" w:tplc="04090003" w:tentative="1">
+      <w:start w:val="1"/>
+      <w:numFmt w:val="bullet"/>
+      <w:lvlText w:val="o"/>
+      <w:lvlJc w:val="left"/>
+      <w:pPr>
+        <w:ind w:left="1440" w:hanging="360"/>
+      </w:pPr>
+      <w:rPr>
+        <w:rFonts w:ascii="Courier New" w:hAnsi="Courier New" w:cs="Courier New" w:hint="default"/>
+      </w:rPr>
+    </w:lvl>
+    <w:lvl w:ilvl="2" w:tplc="04090005" w:tentative="1">
+      <w:start w:val="1"/>
+      <w:numFmt w:val="bullet"/>
+      <w:lvlText w:val=""/>
+      <w:lvlJc w:val="left"/>
+      <w:pPr>
+        <w:ind w:left="2160" w:hanging="360"/>
+      </w:pPr>
+      <w:rPr>
+        <w:rFonts w:ascii="Wingdings" w:hAnsi="Wingdings" w:hint="default"/>
+      </w:rPr>
+    </w:lvl>
+    <w:lvl w:ilvl="3" w:tplc="04090001" w:tentative="1">
+      <w:start w:val="1"/>
+      <w:numFmt w:val="bullet"/>
+      <w:lvlText w:val=""/>
+      <w:lvlJc w:val="left"/>
+      <w:pPr>
+        <w:ind w:left="2880" w:hanging="360"/>
+      </w:pPr>
+      <w:rPr>
+        <w:rFonts w:ascii="Symbol" w:hAnsi="Symbol" w:hint="default"/>
+      </w:rPr>
+    </w:lvl>
+    <w:lvl w:ilvl="4" w:tplc="04090003" w:tentative="1">
+      <w:start w:val="1"/>
+      <w:numFmt w:val="bullet"/>
+      <w:lvlText w:val="o"/>
+      <w:lvlJc w:val="left"/>
+      <w:pPr>
+        <w:ind w:left="3600" w:hanging="360"/>
+      </w:pPr>
+      <w:rPr>
+        <w:rFonts w:ascii="Courier New" w:hAnsi="Courier New" w:cs="Courier New" w:hint="default"/>
+      </w:rPr>
+    </w:lvl>
+    <w:lvl w:ilvl="5" w:tplc="04090005" w:tentative="1">
+      <w:start w:val="1"/>
+      <w:numFmt w:val="bullet"/>
+      <w:lvlText w:val=""/>
+      <w:lvlJc w:val="left"/>
+      <w:pPr>
+        <w:ind w:left="4320" w:hanging="360"/>
+      </w:pPr>
+      <w:rPr>
+        <w:rFonts w:ascii="Wingdings" w:hAnsi="Wingdings" w:hint="default"/>
+      </w:rPr>
+    </w:lvl>
+    <w:lvl w:ilvl="6" w:tplc="04090001" w:tentative="1">
+      <w:start w:val="1"/>
+      <w:numFmt w:val="bullet"/>
+      <w:lvlText w:val=""/>
+      <w:lvlJc w:val="left"/>
+      <w:pPr>
+        <w:ind w:left="5040" w:hanging="360"/>
+      </w:pPr>
+      <w:rPr>
+        <w:rFonts w:ascii="Symbol" w:hAnsi="Symbol" w:hint="default"/>
+      </w:rPr>
+    </w:lvl>
+    <w:lvl w:ilvl="7" w:tplc="04090003" w:tentative="1">
+      <w:start w:val="1"/>
+      <w:numFmt w:val="bullet"/>
+      <w:lvlText w:val="o"/>
+      <w:lvlJc w:val="left"/>
+      <w:pPr>
+        <w:ind w:left="5760" w:hanging="360"/>
+      </w:pPr>
+      <w:rPr>
+        <w:rFonts w:ascii="Courier New" w:hAnsi="Courier New" w:cs="Courier New" w:hint="default"/>
+      </w:rPr>
+    </w:lvl>
+    <w:lvl w:ilvl="8" w:tplc="04090005" w:tentative="1">
+      <w:start w:val="1"/>
+      <w:numFmt w:val="bullet"/>
+      <w:lvlText w:val=""/>
+      <w:lvlJc w:val="left"/>
+      <w:pPr>
+        <w:ind w:left="6480" w:hanging="360"/>
+      </w:pPr>
+      <w:rPr>
+        <w:rFonts w:ascii="Wingdings" w:hAnsi="Wingdings" w:hint="default"/>
+      </w:rPr>
+    </w:lvl>
+  </w:abstractNum>
+  <w:abstractNum w:abstractNumId="26">
     <w:nsid w:val="37B84DD7"/>
     <w:multiLevelType w:val="hybridMultilevel"/>
     <w:tmpl w:val="35B2402A"/>
@@ -4315,7 +4420,7 @@
       </w:rPr>
     </w:lvl>
   </w:abstractNum>
-  <w:abstractNum w:abstractNumId="25">
+  <w:abstractNum w:abstractNumId="27">
     <w:nsid w:val="381A0F09"/>
     <w:multiLevelType w:val="hybridMultilevel"/>
     <w:tmpl w:val="735CEB30"/>
@@ -4428,7 +4533,7 @@
       </w:rPr>
     </w:lvl>
   </w:abstractNum>
-  <w:abstractNum w:abstractNumId="26">
+  <w:abstractNum w:abstractNumId="28">
     <w:nsid w:val="3862450C"/>
     <w:multiLevelType w:val="hybridMultilevel"/>
     <w:tmpl w:val="CEF2D1A4"/>
@@ -4541,7 +4646,7 @@
       </w:rPr>
     </w:lvl>
   </w:abstractNum>
-  <w:abstractNum w:abstractNumId="27">
+  <w:abstractNum w:abstractNumId="29">
     <w:nsid w:val="394E2943"/>
     <w:multiLevelType w:val="hybridMultilevel"/>
     <w:tmpl w:val="A32E8D1C"/>
@@ -4654,7 +4759,7 @@
       </w:rPr>
     </w:lvl>
   </w:abstractNum>
-  <w:abstractNum w:abstractNumId="28">
+  <w:abstractNum w:abstractNumId="30">
     <w:nsid w:val="39C043A9"/>
     <w:multiLevelType w:val="hybridMultilevel"/>
     <w:tmpl w:val="FF0AD0CA"/>
@@ -4767,7 +4872,120 @@
       </w:rPr>
     </w:lvl>
   </w:abstractNum>
-  <w:abstractNum w:abstractNumId="29">
+  <w:abstractNum w:abstractNumId="31">
+    <w:nsid w:val="3A1C063E"/>
+    <w:multiLevelType w:val="hybridMultilevel"/>
+    <w:tmpl w:val="391A1CA0"/>
+    <w:lvl w:ilvl="0" w:tplc="04090001">
+      <w:start w:val="1"/>
+      <w:numFmt w:val="bullet"/>
+      <w:lvlText w:val=""/>
+      <w:lvlJc w:val="left"/>
+      <w:pPr>
+        <w:ind w:left="720" w:hanging="360"/>
+      </w:pPr>
+      <w:rPr>
+        <w:rFonts w:ascii="Symbol" w:hAnsi="Symbol" w:hint="default"/>
+      </w:rPr>
+    </w:lvl>
+    <w:lvl w:ilvl="1" w:tplc="04090003" w:tentative="1">
+      <w:start w:val="1"/>
+      <w:numFmt w:val="bullet"/>
+      <w:lvlText w:val="o"/>
+      <w:lvlJc w:val="left"/>
+      <w:pPr>
+        <w:ind w:left="1440" w:hanging="360"/>
+      </w:pPr>
+      <w:rPr>
+        <w:rFonts w:ascii="Courier New" w:hAnsi="Courier New" w:cs="Courier New" w:hint="default"/>
+      </w:rPr>
+    </w:lvl>
+    <w:lvl w:ilvl="2" w:tplc="04090005" w:tentative="1">
+      <w:start w:val="1"/>
+      <w:numFmt w:val="bullet"/>
+      <w:lvlText w:val=""/>
+      <w:lvlJc w:val="left"/>
+      <w:pPr>
+        <w:ind w:left="2160" w:hanging="360"/>
+      </w:pPr>
+      <w:rPr>
+        <w:rFonts w:ascii="Wingdings" w:hAnsi="Wingdings" w:hint="default"/>
+      </w:rPr>
+    </w:lvl>
+    <w:lvl w:ilvl="3" w:tplc="04090001" w:tentative="1">
+      <w:start w:val="1"/>
+      <w:numFmt w:val="bullet"/>
+      <w:lvlText w:val=""/>
+      <w:lvlJc w:val="left"/>
+      <w:pPr>
+        <w:ind w:left="2880" w:hanging="360"/>
+      </w:pPr>
+      <w:rPr>
+        <w:rFonts w:ascii="Symbol" w:hAnsi="Symbol" w:hint="default"/>
+      </w:rPr>
+    </w:lvl>
+    <w:lvl w:ilvl="4" w:tplc="04090003" w:tentative="1">
+      <w:start w:val="1"/>
+      <w:numFmt w:val="bullet"/>
+      <w:lvlText w:val="o"/>
+      <w:lvlJc w:val="left"/>
+      <w:pPr>
+        <w:ind w:left="3600" w:hanging="360"/>
+      </w:pPr>
+      <w:rPr>
+        <w:rFonts w:ascii="Courier New" w:hAnsi="Courier New" w:cs="Courier New" w:hint="default"/>
+      </w:rPr>
+    </w:lvl>
+    <w:lvl w:ilvl="5" w:tplc="04090005" w:tentative="1">
+      <w:start w:val="1"/>
+      <w:numFmt w:val="bullet"/>
+      <w:lvlText w:val=""/>
+      <w:lvlJc w:val="left"/>
+      <w:pPr>
+        <w:ind w:left="4320" w:hanging="360"/>
+      </w:pPr>
+      <w:rPr>
+        <w:rFonts w:ascii="Wingdings" w:hAnsi="Wingdings" w:hint="default"/>
+      </w:rPr>
+    </w:lvl>
+    <w:lvl w:ilvl="6" w:tplc="04090001" w:tentative="1">
+      <w:start w:val="1"/>
+      <w:numFmt w:val="bullet"/>
+      <w:lvlText w:val=""/>
+      <w:lvlJc w:val="left"/>
+      <w:pPr>
+        <w:ind w:left="5040" w:hanging="360"/>
+      </w:pPr>
+      <w:rPr>
+        <w:rFonts w:ascii="Symbol" w:hAnsi="Symbol" w:hint="default"/>
+      </w:rPr>
+    </w:lvl>
+    <w:lvl w:ilvl="7" w:tplc="04090003" w:tentative="1">
+      <w:start w:val="1"/>
+      <w:numFmt w:val="bullet"/>
+      <w:lvlText w:val="o"/>
+      <w:lvlJc w:val="left"/>
+      <w:pPr>
+        <w:ind w:left="5760" w:hanging="360"/>
+      </w:pPr>
+      <w:rPr>
+        <w:rFonts w:ascii="Courier New" w:hAnsi="Courier New" w:cs="Courier New" w:hint="default"/>
+      </w:rPr>
+    </w:lvl>
+    <w:lvl w:ilvl="8" w:tplc="04090005" w:tentative="1">
+      <w:start w:val="1"/>
+      <w:numFmt w:val="bullet"/>
+      <w:lvlText w:val=""/>
+      <w:lvlJc w:val="left"/>
+      <w:pPr>
+        <w:ind w:left="6480" w:hanging="360"/>
+      </w:pPr>
+      <w:rPr>
+        <w:rFonts w:ascii="Wingdings" w:hAnsi="Wingdings" w:hint="default"/>
+      </w:rPr>
+    </w:lvl>
+  </w:abstractNum>
+  <w:abstractNum w:abstractNumId="32">
     <w:nsid w:val="3F707E3A"/>
     <w:multiLevelType w:val="hybridMultilevel"/>
     <w:tmpl w:val="7A7A17D4"/>
@@ -4880,7 +5098,7 @@
       </w:rPr>
     </w:lvl>
   </w:abstractNum>
-  <w:abstractNum w:abstractNumId="30">
+  <w:abstractNum w:abstractNumId="33">
     <w:nsid w:val="401072CD"/>
     <w:multiLevelType w:val="hybridMultilevel"/>
     <w:tmpl w:val="FD98708E"/>
@@ -4993,7 +5211,7 @@
       </w:rPr>
     </w:lvl>
   </w:abstractNum>
-  <w:abstractNum w:abstractNumId="31">
+  <w:abstractNum w:abstractNumId="34">
     <w:nsid w:val="427F4DFA"/>
     <w:multiLevelType w:val="hybridMultilevel"/>
     <w:tmpl w:val="5B680A00"/>
@@ -5106,7 +5324,7 @@
       </w:rPr>
     </w:lvl>
   </w:abstractNum>
-  <w:abstractNum w:abstractNumId="32">
+  <w:abstractNum w:abstractNumId="35">
     <w:nsid w:val="45F04F09"/>
     <w:multiLevelType w:val="hybridMultilevel"/>
     <w:tmpl w:val="A7BC46DE"/>
@@ -5219,7 +5437,7 @@
       </w:rPr>
     </w:lvl>
   </w:abstractNum>
-  <w:abstractNum w:abstractNumId="33">
+  <w:abstractNum w:abstractNumId="36">
     <w:nsid w:val="4C2601D3"/>
     <w:multiLevelType w:val="hybridMultilevel"/>
     <w:tmpl w:val="396089EE"/>
@@ -5332,7 +5550,7 @@
       </w:rPr>
     </w:lvl>
   </w:abstractNum>
-  <w:abstractNum w:abstractNumId="34">
+  <w:abstractNum w:abstractNumId="37">
     <w:nsid w:val="4C523AF7"/>
     <w:multiLevelType w:val="hybridMultilevel"/>
     <w:tmpl w:val="B7AA8A08"/>
@@ -5445,7 +5663,7 @@
       </w:rPr>
     </w:lvl>
   </w:abstractNum>
-  <w:abstractNum w:abstractNumId="35">
+  <w:abstractNum w:abstractNumId="38">
     <w:nsid w:val="4CB3346C"/>
     <w:multiLevelType w:val="hybridMultilevel"/>
     <w:tmpl w:val="8BD4EDFC"/>
@@ -5558,7 +5776,7 @@
       </w:rPr>
     </w:lvl>
   </w:abstractNum>
-  <w:abstractNum w:abstractNumId="36">
+  <w:abstractNum w:abstractNumId="39">
     <w:nsid w:val="4F332A2F"/>
     <w:multiLevelType w:val="hybridMultilevel"/>
     <w:tmpl w:val="FAFE76F6"/>
@@ -5671,7 +5889,7 @@
       </w:rPr>
     </w:lvl>
   </w:abstractNum>
-  <w:abstractNum w:abstractNumId="37">
+  <w:abstractNum w:abstractNumId="40">
     <w:nsid w:val="4F5A668D"/>
     <w:multiLevelType w:val="hybridMultilevel"/>
     <w:tmpl w:val="E11A38E6"/>
@@ -5784,7 +6002,7 @@
       </w:rPr>
     </w:lvl>
   </w:abstractNum>
-  <w:abstractNum w:abstractNumId="38">
+  <w:abstractNum w:abstractNumId="41">
     <w:nsid w:val="50516746"/>
     <w:multiLevelType w:val="hybridMultilevel"/>
     <w:tmpl w:val="468CCDAC"/>
@@ -5897,7 +6115,7 @@
       </w:rPr>
     </w:lvl>
   </w:abstractNum>
-  <w:abstractNum w:abstractNumId="39">
+  <w:abstractNum w:abstractNumId="42">
     <w:nsid w:val="505F0E96"/>
     <w:multiLevelType w:val="hybridMultilevel"/>
     <w:tmpl w:val="904E708A"/>
@@ -6010,7 +6228,7 @@
       </w:rPr>
     </w:lvl>
   </w:abstractNum>
-  <w:abstractNum w:abstractNumId="40">
+  <w:abstractNum w:abstractNumId="43">
     <w:nsid w:val="533E2B1A"/>
     <w:multiLevelType w:val="hybridMultilevel"/>
     <w:tmpl w:val="5C56C2A8"/>
@@ -6123,7 +6341,7 @@
       </w:rPr>
     </w:lvl>
   </w:abstractNum>
-  <w:abstractNum w:abstractNumId="41">
+  <w:abstractNum w:abstractNumId="44">
     <w:nsid w:val="57436115"/>
     <w:multiLevelType w:val="hybridMultilevel"/>
     <w:tmpl w:val="500674A6"/>
@@ -6236,7 +6454,7 @@
       </w:rPr>
     </w:lvl>
   </w:abstractNum>
-  <w:abstractNum w:abstractNumId="42">
+  <w:abstractNum w:abstractNumId="45">
     <w:nsid w:val="597F13FD"/>
     <w:multiLevelType w:val="hybridMultilevel"/>
     <w:tmpl w:val="F2869332"/>
@@ -6349,7 +6567,7 @@
       </w:rPr>
     </w:lvl>
   </w:abstractNum>
-  <w:abstractNum w:abstractNumId="43">
+  <w:abstractNum w:abstractNumId="46">
     <w:nsid w:val="609861F3"/>
     <w:multiLevelType w:val="hybridMultilevel"/>
     <w:tmpl w:val="EC5C2690"/>
@@ -6462,7 +6680,7 @@
       </w:rPr>
     </w:lvl>
   </w:abstractNum>
-  <w:abstractNum w:abstractNumId="44">
+  <w:abstractNum w:abstractNumId="47">
     <w:nsid w:val="658026F5"/>
     <w:multiLevelType w:val="hybridMultilevel"/>
     <w:tmpl w:val="6C3A79E8"/>
@@ -6575,7 +6793,7 @@
       </w:rPr>
     </w:lvl>
   </w:abstractNum>
-  <w:abstractNum w:abstractNumId="45">
+  <w:abstractNum w:abstractNumId="48">
     <w:nsid w:val="66F91AE8"/>
     <w:multiLevelType w:val="hybridMultilevel"/>
     <w:tmpl w:val="F70403CA"/>
@@ -6688,7 +6906,7 @@
       </w:rPr>
     </w:lvl>
   </w:abstractNum>
-  <w:abstractNum w:abstractNumId="46">
+  <w:abstractNum w:abstractNumId="49">
     <w:nsid w:val="6919397D"/>
     <w:multiLevelType w:val="hybridMultilevel"/>
     <w:tmpl w:val="46360126"/>
@@ -6801,7 +7019,7 @@
       </w:rPr>
     </w:lvl>
   </w:abstractNum>
-  <w:abstractNum w:abstractNumId="47">
+  <w:abstractNum w:abstractNumId="50">
     <w:nsid w:val="6A79732F"/>
     <w:multiLevelType w:val="hybridMultilevel"/>
     <w:tmpl w:val="3BFE0F1A"/>
@@ -6914,7 +7132,7 @@
       </w:rPr>
     </w:lvl>
   </w:abstractNum>
-  <w:abstractNum w:abstractNumId="48">
+  <w:abstractNum w:abstractNumId="51">
     <w:nsid w:val="6CAA066D"/>
     <w:multiLevelType w:val="hybridMultilevel"/>
     <w:tmpl w:val="587875A6"/>
@@ -7027,7 +7245,7 @@
       </w:rPr>
     </w:lvl>
   </w:abstractNum>
-  <w:abstractNum w:abstractNumId="49">
+  <w:abstractNum w:abstractNumId="52">
     <w:nsid w:val="6F421240"/>
     <w:multiLevelType w:val="hybridMultilevel"/>
     <w:tmpl w:val="A8BA6F82"/>
@@ -7140,7 +7358,7 @@
       </w:rPr>
     </w:lvl>
   </w:abstractNum>
-  <w:abstractNum w:abstractNumId="50">
+  <w:abstractNum w:abstractNumId="53">
     <w:nsid w:val="6FF67B5D"/>
     <w:multiLevelType w:val="hybridMultilevel"/>
     <w:tmpl w:val="E368B4A6"/>
@@ -7253,7 +7471,7 @@
       </w:rPr>
     </w:lvl>
   </w:abstractNum>
-  <w:abstractNum w:abstractNumId="51">
+  <w:abstractNum w:abstractNumId="54">
     <w:nsid w:val="70E53F92"/>
     <w:multiLevelType w:val="hybridMultilevel"/>
     <w:tmpl w:val="01E895C4"/>
@@ -7366,7 +7584,7 @@
       </w:rPr>
     </w:lvl>
   </w:abstractNum>
-  <w:abstractNum w:abstractNumId="52">
+  <w:abstractNum w:abstractNumId="55">
     <w:nsid w:val="73671835"/>
     <w:multiLevelType w:val="hybridMultilevel"/>
     <w:tmpl w:val="C6322308"/>
@@ -7479,7 +7697,7 @@
       </w:rPr>
     </w:lvl>
   </w:abstractNum>
-  <w:abstractNum w:abstractNumId="53">
+  <w:abstractNum w:abstractNumId="56">
     <w:nsid w:val="73DF04CB"/>
     <w:multiLevelType w:val="hybridMultilevel"/>
     <w:tmpl w:val="30709FD8"/>
@@ -7592,7 +7810,7 @@
       </w:rPr>
     </w:lvl>
   </w:abstractNum>
-  <w:abstractNum w:abstractNumId="54">
+  <w:abstractNum w:abstractNumId="57">
     <w:nsid w:val="74506FA2"/>
     <w:multiLevelType w:val="hybridMultilevel"/>
     <w:tmpl w:val="D2244B06"/>
@@ -7705,7 +7923,7 @@
       </w:rPr>
     </w:lvl>
   </w:abstractNum>
-  <w:abstractNum w:abstractNumId="55">
+  <w:abstractNum w:abstractNumId="58">
     <w:nsid w:val="746F0DAD"/>
     <w:multiLevelType w:val="hybridMultilevel"/>
     <w:tmpl w:val="2B0825E6"/>
@@ -7818,7 +8036,7 @@
       </w:rPr>
     </w:lvl>
   </w:abstractNum>
-  <w:abstractNum w:abstractNumId="56">
+  <w:abstractNum w:abstractNumId="59">
     <w:nsid w:val="75DE2872"/>
     <w:multiLevelType w:val="hybridMultilevel"/>
     <w:tmpl w:val="276A8B6C"/>
@@ -7931,7 +8149,7 @@
       </w:rPr>
     </w:lvl>
   </w:abstractNum>
-  <w:abstractNum w:abstractNumId="57">
+  <w:abstractNum w:abstractNumId="60">
     <w:nsid w:val="77181298"/>
     <w:multiLevelType w:val="hybridMultilevel"/>
     <w:tmpl w:val="35B00082"/>
@@ -8044,7 +8262,7 @@
       </w:rPr>
     </w:lvl>
   </w:abstractNum>
-  <w:abstractNum w:abstractNumId="58">
+  <w:abstractNum w:abstractNumId="61">
     <w:nsid w:val="78122254"/>
     <w:multiLevelType w:val="hybridMultilevel"/>
     <w:tmpl w:val="6854D0DE"/>
@@ -8158,181 +8376,190 @@
     </w:lvl>
   </w:abstractNum>
   <w:num w:numId="1">
-    <w:abstractNumId w:val="13"/>
+    <w:abstractNumId w:val="14"/>
   </w:num>
   <w:num w:numId="2">
-    <w:abstractNumId w:val="8"/>
+    <w:abstractNumId w:val="9"/>
   </w:num>
   <w:num w:numId="3">
-    <w:abstractNumId w:val="53"/>
+    <w:abstractNumId w:val="56"/>
   </w:num>
   <w:num w:numId="4">
-    <w:abstractNumId w:val="26"/>
+    <w:abstractNumId w:val="28"/>
   </w:num>
   <w:num w:numId="5">
-    <w:abstractNumId w:val="17"/>
+    <w:abstractNumId w:val="18"/>
   </w:num>
   <w:num w:numId="6">
-    <w:abstractNumId w:val="15"/>
+    <w:abstractNumId w:val="16"/>
   </w:num>
   <w:num w:numId="7">
-    <w:abstractNumId w:val="29"/>
+    <w:abstractNumId w:val="32"/>
   </w:num>
   <w:num w:numId="8">
-    <w:abstractNumId w:val="4"/>
+    <w:abstractNumId w:val="5"/>
   </w:num>
   <w:num w:numId="9">
-    <w:abstractNumId w:val="33"/>
+    <w:abstractNumId w:val="36"/>
   </w:num>
   <w:num w:numId="10">
-    <w:abstractNumId w:val="34"/>
+    <w:abstractNumId w:val="37"/>
   </w:num>
   <w:num w:numId="11">
-    <w:abstractNumId w:val="5"/>
+    <w:abstractNumId w:val="6"/>
   </w:num>
   <w:num w:numId="12">
-    <w:abstractNumId w:val="46"/>
+    <w:abstractNumId w:val="49"/>
   </w:num>
   <w:num w:numId="13">
-    <w:abstractNumId w:val="25"/>
+    <w:abstractNumId w:val="27"/>
   </w:num>
   <w:num w:numId="14">
     <w:abstractNumId w:val="0"/>
   </w:num>
   <w:num w:numId="15">
-    <w:abstractNumId w:val="38"/>
+    <w:abstractNumId w:val="41"/>
   </w:num>
   <w:num w:numId="16">
-    <w:abstractNumId w:val="52"/>
+    <w:abstractNumId w:val="55"/>
   </w:num>
   <w:num w:numId="17">
-    <w:abstractNumId w:val="27"/>
+    <w:abstractNumId w:val="29"/>
   </w:num>
   <w:num w:numId="18">
-    <w:abstractNumId w:val="20"/>
+    <w:abstractNumId w:val="21"/>
   </w:num>
   <w:num w:numId="19">
-    <w:abstractNumId w:val="3"/>
+    <w:abstractNumId w:val="4"/>
   </w:num>
   <w:num w:numId="20">
-    <w:abstractNumId w:val="42"/>
+    <w:abstractNumId w:val="45"/>
   </w:num>
   <w:num w:numId="21">
     <w:abstractNumId w:val="2"/>
   </w:num>
   <w:num w:numId="22">
-    <w:abstractNumId w:val="50"/>
+    <w:abstractNumId w:val="53"/>
   </w:num>
   <w:num w:numId="23">
     <w:abstractNumId w:val="1"/>
   </w:num>
   <w:num w:numId="24">
-    <w:abstractNumId w:val="36"/>
+    <w:abstractNumId w:val="39"/>
   </w:num>
   <w:num w:numId="25">
-    <w:abstractNumId w:val="21"/>
+    <w:abstractNumId w:val="22"/>
   </w:num>
   <w:num w:numId="26">
+    <w:abstractNumId w:val="24"/>
+  </w:num>
+  <w:num w:numId="27">
+    <w:abstractNumId w:val="19"/>
+  </w:num>
+  <w:num w:numId="28">
+    <w:abstractNumId w:val="46"/>
+  </w:num>
+  <w:num w:numId="29">
+    <w:abstractNumId w:val="34"/>
+  </w:num>
+  <w:num w:numId="30">
+    <w:abstractNumId w:val="44"/>
+  </w:num>
+  <w:num w:numId="31">
+    <w:abstractNumId w:val="48"/>
+  </w:num>
+  <w:num w:numId="32">
+    <w:abstractNumId w:val="38"/>
+  </w:num>
+  <w:num w:numId="33">
+    <w:abstractNumId w:val="15"/>
+  </w:num>
+  <w:num w:numId="34">
+    <w:abstractNumId w:val="58"/>
+  </w:num>
+  <w:num w:numId="35">
+    <w:abstractNumId w:val="61"/>
+  </w:num>
+  <w:num w:numId="36">
     <w:abstractNumId w:val="23"/>
   </w:num>
-  <w:num w:numId="27">
-    <w:abstractNumId w:val="18"/>
+  <w:num w:numId="37">
+    <w:abstractNumId w:val="40"/>
   </w:num>
-  <w:num w:numId="28">
+  <w:num w:numId="38">
+    <w:abstractNumId w:val="7"/>
+  </w:num>
+  <w:num w:numId="39">
+    <w:abstractNumId w:val="42"/>
+  </w:num>
+  <w:num w:numId="40">
+    <w:abstractNumId w:val="60"/>
+  </w:num>
+  <w:num w:numId="41">
+    <w:abstractNumId w:val="26"/>
+  </w:num>
+  <w:num w:numId="42">
+    <w:abstractNumId w:val="50"/>
+  </w:num>
+  <w:num w:numId="43">
+    <w:abstractNumId w:val="12"/>
+  </w:num>
+  <w:num w:numId="44">
+    <w:abstractNumId w:val="35"/>
+  </w:num>
+  <w:num w:numId="45">
+    <w:abstractNumId w:val="20"/>
+  </w:num>
+  <w:num w:numId="46">
+    <w:abstractNumId w:val="13"/>
+  </w:num>
+  <w:num w:numId="47">
+    <w:abstractNumId w:val="10"/>
+  </w:num>
+  <w:num w:numId="48">
+    <w:abstractNumId w:val="57"/>
+  </w:num>
+  <w:num w:numId="49">
+    <w:abstractNumId w:val="54"/>
+  </w:num>
+  <w:num w:numId="50">
+    <w:abstractNumId w:val="11"/>
+  </w:num>
+  <w:num w:numId="51">
+    <w:abstractNumId w:val="59"/>
+  </w:num>
+  <w:num w:numId="52">
+    <w:abstractNumId w:val="47"/>
+  </w:num>
+  <w:num w:numId="53">
+    <w:abstractNumId w:val="51"/>
+  </w:num>
+  <w:num w:numId="54">
     <w:abstractNumId w:val="43"/>
   </w:num>
-  <w:num w:numId="29">
-    <w:abstractNumId w:val="31"/>
-  </w:num>
-  <w:num w:numId="30">
-    <w:abstractNumId w:val="41"/>
-  </w:num>
-  <w:num w:numId="31">
-    <w:abstractNumId w:val="45"/>
-  </w:num>
-  <w:num w:numId="32">
-    <w:abstractNumId w:val="35"/>
-  </w:num>
-  <w:num w:numId="33">
-    <w:abstractNumId w:val="14"/>
-  </w:num>
-  <w:num w:numId="34">
-    <w:abstractNumId w:val="55"/>
-  </w:num>
-  <w:num w:numId="35">
-    <w:abstractNumId w:val="58"/>
-  </w:num>
-  <w:num w:numId="36">
-    <w:abstractNumId w:val="22"/>
-  </w:num>
-  <w:num w:numId="37">
-    <w:abstractNumId w:val="37"/>
-  </w:num>
-  <w:num w:numId="38">
-    <w:abstractNumId w:val="6"/>
-  </w:num>
-  <w:num w:numId="39">
-    <w:abstractNumId w:val="39"/>
-  </w:num>
-  <w:num w:numId="40">
-    <w:abstractNumId w:val="57"/>
-  </w:num>
-  <w:num w:numId="41">
-    <w:abstractNumId w:val="24"/>
-  </w:num>
-  <w:num w:numId="42">
-    <w:abstractNumId w:val="47"/>
-  </w:num>
-  <w:num w:numId="43">
-    <w:abstractNumId w:val="11"/>
-  </w:num>
-  <w:num w:numId="44">
-    <w:abstractNumId w:val="32"/>
-  </w:num>
-  <w:num w:numId="45">
-    <w:abstractNumId w:val="19"/>
-  </w:num>
-  <w:num w:numId="46">
-    <w:abstractNumId w:val="12"/>
-  </w:num>
-  <w:num w:numId="47">
-    <w:abstractNumId w:val="9"/>
-  </w:num>
-  <w:num w:numId="48">
-    <w:abstractNumId w:val="54"/>
-  </w:num>
-  <w:num w:numId="49">
-    <w:abstractNumId w:val="51"/>
-  </w:num>
-  <w:num w:numId="50">
-    <w:abstractNumId w:val="10"/>
-  </w:num>
-  <w:num w:numId="51">
-    <w:abstractNumId w:val="56"/>
-  </w:num>
-  <w:num w:numId="52">
-    <w:abstractNumId w:val="44"/>
-  </w:num>
-  <w:num w:numId="53">
-    <w:abstractNumId w:val="48"/>
-  </w:num>
-  <w:num w:numId="54">
-    <w:abstractNumId w:val="40"/>
-  </w:num>
   <w:num w:numId="55">
-    <w:abstractNumId w:val="28"/>
+    <w:abstractNumId w:val="30"/>
   </w:num>
   <w:num w:numId="56">
-    <w:abstractNumId w:val="16"/>
+    <w:abstractNumId w:val="17"/>
   </w:num>
   <w:num w:numId="57">
-    <w:abstractNumId w:val="49"/>
+    <w:abstractNumId w:val="52"/>
   </w:num>
   <w:num w:numId="58">
-    <w:abstractNumId w:val="7"/>
+    <w:abstractNumId w:val="8"/>
   </w:num>
   <w:num w:numId="59">
-    <w:abstractNumId w:val="30"/>
+    <w:abstractNumId w:val="33"/>
+  </w:num>
+  <w:num w:numId="60">
+    <w:abstractNumId w:val="3"/>
+  </w:num>
+  <w:num w:numId="61">
+    <w:abstractNumId w:val="25"/>
+  </w:num>
+  <w:num w:numId="62">
+    <w:abstractNumId w:val="31"/>
   </w:num>
   <w:numIdMacAtCleanup w:val="54"/>
 </w:numbering>
@@ -10002,7 +10229,7 @@
 </file>
 
 <file path=customXml/itemProps1.xml><?xml version="1.0" encoding="utf-8"?>
-<ds:datastoreItem xmlns:ds="http://schemas.openxmlformats.org/officeDocument/2006/customXml" ds:itemID="{01280685-22E3-4FEF-94FC-34FC3615D5A5}">
+<ds:datastoreItem xmlns:ds="http://schemas.openxmlformats.org/officeDocument/2006/customXml" ds:itemID="{2410C390-F41B-4BD9-BF18-97DF0AB64DD9}">
   <ds:schemaRefs>
     <ds:schemaRef ds:uri="http://schemas.openxmlformats.org/officeDocument/2006/bibliography"/>
   </ds:schemaRefs>

</xml_diff>

<commit_message>
Stencil - An Introduction
</commit_message>
<xml_diff>
--- a/Resources/Web Components and Stencil.js - Notes.docx
+++ b/Resources/Web Components and Stencil.js - Notes.docx
@@ -1385,6 +1385,568 @@
     </w:p>
     <w:p>
       <w:pPr>
+        <w:pStyle w:val="Heading2"/>
+      </w:pPr>
+      <w:r>
+        <w:t>Using Web Components in Modern</w:t>
+      </w:r>
+      <w:r>
+        <w:t xml:space="preserve"> </w:t>
+      </w:r>
+      <w:r>
+        <w:t>Browsers</w:t>
+      </w:r>
+    </w:p>
+    <w:p>
+      <w:pPr>
+        <w:pStyle w:val="NoSpacing"/>
+        <w:numPr>
+          <w:ilvl w:val="0"/>
+          <w:numId w:val="10"/>
+        </w:numPr>
+      </w:pPr>
+      <w:r>
+        <w:t xml:space="preserve">Web component </w:t>
+      </w:r>
+      <w:r>
+        <w:t>browser support is one of the reasons why stencil.js, a</w:t>
+      </w:r>
+      <w:r>
+        <w:t xml:space="preserve"> </w:t>
+      </w:r>
+      <w:r>
+        <w:t>tool that helps us with building web components, is very appealing.</w:t>
+      </w:r>
+    </w:p>
+    <w:p>
+      <w:pPr>
+        <w:pStyle w:val="Heading2"/>
+      </w:pPr>
+      <w:r>
+        <w:t>Browser Support for Web</w:t>
+      </w:r>
+      <w:r>
+        <w:t xml:space="preserve"> </w:t>
+      </w:r>
+      <w:r>
+        <w:t>Components</w:t>
+      </w:r>
+    </w:p>
+    <w:p>
+      <w:pPr>
+        <w:pStyle w:val="NoSpacing"/>
+        <w:numPr>
+          <w:ilvl w:val="0"/>
+          <w:numId w:val="10"/>
+        </w:numPr>
+      </w:pPr>
+      <w:r>
+        <w:t>Browser support –</w:t>
+      </w:r>
+      <w:r>
+        <w:t xml:space="preserve"> </w:t>
+      </w:r>
+      <w:hyperlink r:id="rId15" w:history="1">
+        <w:r>
+          <w:rPr>
+            <w:rStyle w:val="Hyperlink"/>
+          </w:rPr>
+          <w:t>https://www.webcomponents.org</w:t>
+        </w:r>
+      </w:hyperlink>
+    </w:p>
+    <w:p>
+      <w:pPr>
+        <w:pStyle w:val="NoSpacing"/>
+        <w:numPr>
+          <w:ilvl w:val="0"/>
+          <w:numId w:val="10"/>
+        </w:numPr>
+      </w:pPr>
+      <w:r>
+        <w:t xml:space="preserve">Polyfills – Refer </w:t>
+      </w:r>
+      <w:hyperlink r:id="rId16" w:history="1">
+        <w:r>
+          <w:rPr>
+            <w:rStyle w:val="Hyperlink"/>
+          </w:rPr>
+          <w:t>https://www.webcomponents.org/polyfills</w:t>
+        </w:r>
+      </w:hyperlink>
+    </w:p>
+    <w:p>
+      <w:pPr>
+        <w:pStyle w:val="NoSpacing"/>
+        <w:numPr>
+          <w:ilvl w:val="0"/>
+          <w:numId w:val="10"/>
+        </w:numPr>
+      </w:pPr>
+      <w:r>
+        <w:t>Stencil.js</w:t>
+      </w:r>
+      <w:r>
+        <w:t xml:space="preserve"> tool will make his whole deployment and distribution process way easier and will ensure that our web components</w:t>
+      </w:r>
+      <w:r>
+        <w:t xml:space="preserve"> </w:t>
+      </w:r>
+      <w:r>
+        <w:t>work in all major browsers out of the box without us needing to do any special extra setup.</w:t>
+      </w:r>
+    </w:p>
+    <w:p>
+      <w:pPr>
+        <w:pStyle w:val="Heading2"/>
+      </w:pPr>
+      <w:r>
+        <w:t>What is Stencil?</w:t>
+      </w:r>
+    </w:p>
+    <w:p>
+      <w:pPr>
+        <w:ind w:left="360"/>
+      </w:pPr>
+      <w:r>
+        <w:rPr>
+          <w:noProof/>
+        </w:rPr>
+        <w:drawing>
+          <wp:inline distT="0" distB="0" distL="0" distR="0">
+            <wp:extent cx="4690872" cy="2606040"/>
+            <wp:effectExtent l="0" t="0" r="0" b="3810"/>
+            <wp:docPr id="1" name="Picture 1"/>
+            <wp:cNvGraphicFramePr>
+              <a:graphicFrameLocks xmlns:a="http://schemas.openxmlformats.org/drawingml/2006/main" noChangeAspect="1"/>
+            </wp:cNvGraphicFramePr>
+            <a:graphic xmlns:a="http://schemas.openxmlformats.org/drawingml/2006/main">
+              <a:graphicData uri="http://schemas.openxmlformats.org/drawingml/2006/picture">
+                <pic:pic xmlns:pic="http://schemas.openxmlformats.org/drawingml/2006/picture">
+                  <pic:nvPicPr>
+                    <pic:cNvPr id="0" name="Picture 1"/>
+                    <pic:cNvPicPr>
+                      <a:picLocks noChangeAspect="1" noChangeArrowheads="1"/>
+                    </pic:cNvPicPr>
+                  </pic:nvPicPr>
+                  <pic:blipFill>
+                    <a:blip r:embed="rId17">
+                      <a:extLst>
+                        <a:ext uri="{28A0092B-C50C-407E-A947-70E740481C1C}">
+                          <a14:useLocalDpi xmlns:a14="http://schemas.microsoft.com/office/drawing/2010/main" val="0"/>
+                        </a:ext>
+                      </a:extLst>
+                    </a:blip>
+                    <a:srcRect/>
+                    <a:stretch>
+                      <a:fillRect/>
+                    </a:stretch>
+                  </pic:blipFill>
+                  <pic:spPr bwMode="auto">
+                    <a:xfrm>
+                      <a:off x="0" y="0"/>
+                      <a:ext cx="4690872" cy="2606040"/>
+                    </a:xfrm>
+                    <a:prstGeom prst="rect">
+                      <a:avLst/>
+                    </a:prstGeom>
+                    <a:noFill/>
+                    <a:ln>
+                      <a:noFill/>
+                    </a:ln>
+                  </pic:spPr>
+                </pic:pic>
+              </a:graphicData>
+            </a:graphic>
+          </wp:inline>
+        </w:drawing>
+      </w:r>
+    </w:p>
+    <w:p>
+      <w:pPr>
+        <w:pStyle w:val="NoSpacing"/>
+        <w:numPr>
+          <w:ilvl w:val="0"/>
+          <w:numId w:val="12"/>
+        </w:numPr>
+      </w:pPr>
+      <w:r>
+        <w:t>It is a tool</w:t>
+      </w:r>
+      <w:r>
+        <w:t xml:space="preserve"> (neither framework nor library)</w:t>
+      </w:r>
+      <w:r>
+        <w:t xml:space="preserve"> that runs on your machine which you will never deploy to a website that is then running</w:t>
+      </w:r>
+      <w:r>
+        <w:t xml:space="preserve"> </w:t>
+      </w:r>
+      <w:r>
+        <w:t>in the</w:t>
+      </w:r>
+      <w:r>
+        <w:t xml:space="preserve"> web.</w:t>
+      </w:r>
+    </w:p>
+    <w:p>
+      <w:pPr>
+        <w:pStyle w:val="NoSpacing"/>
+        <w:numPr>
+          <w:ilvl w:val="0"/>
+          <w:numId w:val="12"/>
+        </w:numPr>
+      </w:pPr>
+      <w:r>
+        <w:t>It's a compiler for native web components and in the end, it will spit out is a native</w:t>
+      </w:r>
+      <w:r>
+        <w:t xml:space="preserve"> </w:t>
+      </w:r>
+      <w:r>
+        <w:t>Javascript web</w:t>
+      </w:r>
+      <w:r>
+        <w:t xml:space="preserve"> component.</w:t>
+      </w:r>
+    </w:p>
+    <w:p>
+      <w:pPr>
+        <w:pStyle w:val="NoSpacing"/>
+        <w:numPr>
+          <w:ilvl w:val="0"/>
+          <w:numId w:val="12"/>
+        </w:numPr>
+      </w:pPr>
+      <w:r>
+        <w:t>stencil.js gives us a way</w:t>
+      </w:r>
+      <w:r>
+        <w:t xml:space="preserve"> </w:t>
+      </w:r>
+      <w:r>
+        <w:t>nicer syntax and a lot of convenience features which we can use to write web components in a more convenient</w:t>
+      </w:r>
+      <w:r>
+        <w:t xml:space="preserve"> </w:t>
+      </w:r>
+      <w:r>
+        <w:t>and error safe way using</w:t>
+      </w:r>
+      <w:r>
+        <w:t xml:space="preserve"> Javascript and also Typescript, a</w:t>
+      </w:r>
+      <w:r>
+        <w:t>nd in the end, stencil</w:t>
+      </w:r>
+      <w:r>
+        <w:t xml:space="preserve"> </w:t>
+      </w:r>
+      <w:r>
+        <w:t>will then compile that code down to native Javascript web components.</w:t>
+      </w:r>
+    </w:p>
+    <w:p>
+      <w:pPr>
+        <w:pStyle w:val="NoSpacing"/>
+        <w:numPr>
+          <w:ilvl w:val="0"/>
+          <w:numId w:val="12"/>
+        </w:numPr>
+      </w:pPr>
+      <w:r>
+        <w:t>So we don't need to ship any extra library to make these</w:t>
+      </w:r>
+      <w:r>
+        <w:t xml:space="preserve"> components work in the browser. I</w:t>
+      </w:r>
+      <w:r>
+        <w:t>t will be the same type of component we build manually, just now being built in a bit of a more convenient</w:t>
+      </w:r>
+      <w:r>
+        <w:t xml:space="preserve"> </w:t>
+      </w:r>
+      <w:r>
+        <w:t>way</w:t>
+      </w:r>
+      <w:r>
+        <w:t xml:space="preserve"> </w:t>
+      </w:r>
+      <w:r>
+        <w:t>and with the additional feature of adding all polyfills that might be required in a browser automatically</w:t>
+      </w:r>
+      <w:r>
+        <w:t xml:space="preserve"> </w:t>
+      </w:r>
+      <w:r>
+        <w:t>so that deploying our web components becomes even easier.</w:t>
+      </w:r>
+    </w:p>
+    <w:p>
+      <w:pPr>
+        <w:pStyle w:val="Heading2"/>
+      </w:pPr>
+      <w:r>
+        <w:lastRenderedPageBreak/>
+        <w:t>Stencil.js behind the Scenes</w:t>
+      </w:r>
+    </w:p>
+    <w:p>
+      <w:pPr>
+        <w:pStyle w:val="NoSpacing"/>
+        <w:numPr>
+          <w:ilvl w:val="0"/>
+          <w:numId w:val="13"/>
+        </w:numPr>
+      </w:pPr>
+      <w:r>
+        <w:t>Stencil.js spits out native, vanilla-JS web components.</w:t>
+      </w:r>
+    </w:p>
+    <w:p>
+      <w:pPr>
+        <w:pStyle w:val="NoSpacing"/>
+        <w:ind w:left="720"/>
+      </w:pPr>
+      <w:r>
+        <w:t>BUT: These components have (vanilla) JavaScript added to them that enhances the web component experience by:</w:t>
+      </w:r>
+    </w:p>
+    <w:p>
+      <w:pPr>
+        <w:pStyle w:val="NoSpacing"/>
+        <w:numPr>
+          <w:ilvl w:val="1"/>
+          <w:numId w:val="13"/>
+        </w:numPr>
+      </w:pPr>
+      <w:r>
+        <w:t>Loading component code lazily (i.e. source code gets only pulled into the page if it's really needed =&gt; This reduces the overall bundle size)</w:t>
+      </w:r>
+    </w:p>
+    <w:p>
+      <w:pPr>
+        <w:pStyle w:val="NoSpacing"/>
+        <w:numPr>
+          <w:ilvl w:val="1"/>
+          <w:numId w:val="13"/>
+        </w:numPr>
+      </w:pPr>
+      <w:r>
+        <w:t>Loading required polyfills automatically for browsers that need it</w:t>
+      </w:r>
+    </w:p>
+    <w:p>
+      <w:pPr>
+        <w:pStyle w:val="NoSpacing"/>
+        <w:numPr>
+          <w:ilvl w:val="1"/>
+          <w:numId w:val="13"/>
+        </w:numPr>
+      </w:pPr>
+      <w:r>
+        <w:t>Re-rendering the web (component) DOM efficiently (i.e. the DOM gets updated with as minimal impact as possible, to reduce the amount of work JS and the browser have to do)</w:t>
+      </w:r>
+    </w:p>
+    <w:p>
+      <w:pPr>
+        <w:pStyle w:val="NoSpacing"/>
+      </w:pPr>
+    </w:p>
+    <w:p>
+      <w:pPr>
+        <w:pStyle w:val="Heading2"/>
+      </w:pPr>
+      <w:r>
+        <w:t>Creating Stencil Project</w:t>
+      </w:r>
+    </w:p>
+    <w:p>
+      <w:pPr>
+        <w:pStyle w:val="ListParagraph"/>
+        <w:numPr>
+          <w:ilvl w:val="0"/>
+          <w:numId w:val="11"/>
+        </w:numPr>
+      </w:pPr>
+      <w:r>
+        <w:t>&gt;npm init stencil</w:t>
+      </w:r>
+    </w:p>
+    <w:p>
+      <w:pPr>
+        <w:pStyle w:val="ListParagraph"/>
+        <w:numPr>
+          <w:ilvl w:val="0"/>
+          <w:numId w:val="11"/>
+        </w:numPr>
+      </w:pPr>
+      <w:r>
+        <w:t>This will install stencil and will promt for creation of project.</w:t>
+      </w:r>
+    </w:p>
+    <w:p>
+      <w:pPr>
+        <w:pStyle w:val="ListParagraph"/>
+        <w:numPr>
+          <w:ilvl w:val="0"/>
+          <w:numId w:val="11"/>
+        </w:numPr>
+      </w:pPr>
+      <w:r>
+        <w:t>Select ‘component’ and then provide name, etc.</w:t>
+      </w:r>
+    </w:p>
+    <w:p>
+      <w:pPr>
+        <w:pStyle w:val="ListParagraph"/>
+        <w:numPr>
+          <w:ilvl w:val="0"/>
+          <w:numId w:val="11"/>
+        </w:numPr>
+      </w:pPr>
+      <w:r>
+        <w:t>Then install the dependencies by &gt;npm install</w:t>
+      </w:r>
+    </w:p>
+    <w:p>
+      <w:pPr>
+        <w:pStyle w:val="ListParagraph"/>
+        <w:numPr>
+          <w:ilvl w:val="0"/>
+          <w:numId w:val="11"/>
+        </w:numPr>
+      </w:pPr>
+      <w:r>
+        <w:t>To build the stencil project &gt;npm run build</w:t>
+      </w:r>
+    </w:p>
+    <w:p>
+      <w:pPr>
+        <w:pStyle w:val="ListParagraph"/>
+        <w:numPr>
+          <w:ilvl w:val="0"/>
+          <w:numId w:val="11"/>
+        </w:numPr>
+      </w:pPr>
+      <w:r>
+        <w:t>T</w:t>
+      </w:r>
+      <w:r>
+        <w:t>his will generate a web component based on this TSX file</w:t>
+      </w:r>
+      <w:r>
+        <w:t xml:space="preserve"> and if you have multiple components, it would generate component files for all of them</w:t>
+      </w:r>
+      <w:r>
+        <w:t>.</w:t>
+      </w:r>
+    </w:p>
+    <w:p>
+      <w:pPr>
+        <w:pStyle w:val="Heading2"/>
+      </w:pPr>
+      <w:r>
+        <w:t>What is JSX</w:t>
+      </w:r>
+    </w:p>
+    <w:p>
+      <w:r>
+        <w:rPr>
+          <w:noProof/>
+        </w:rPr>
+        <w:drawing>
+          <wp:inline distT="0" distB="0" distL="0" distR="0">
+            <wp:extent cx="2871216" cy="2798064"/>
+            <wp:effectExtent l="0" t="0" r="5715" b="2540"/>
+            <wp:docPr id="2" name="Picture 2"/>
+            <wp:cNvGraphicFramePr>
+              <a:graphicFrameLocks xmlns:a="http://schemas.openxmlformats.org/drawingml/2006/main" noChangeAspect="1"/>
+            </wp:cNvGraphicFramePr>
+            <a:graphic xmlns:a="http://schemas.openxmlformats.org/drawingml/2006/main">
+              <a:graphicData uri="http://schemas.openxmlformats.org/drawingml/2006/picture">
+                <pic:pic xmlns:pic="http://schemas.openxmlformats.org/drawingml/2006/picture">
+                  <pic:nvPicPr>
+                    <pic:cNvPr id="0" name="Picture 2"/>
+                    <pic:cNvPicPr>
+                      <a:picLocks noChangeAspect="1" noChangeArrowheads="1"/>
+                    </pic:cNvPicPr>
+                  </pic:nvPicPr>
+                  <pic:blipFill>
+                    <a:blip r:embed="rId18">
+                      <a:extLst>
+                        <a:ext uri="{28A0092B-C50C-407E-A947-70E740481C1C}">
+                          <a14:useLocalDpi xmlns:a14="http://schemas.microsoft.com/office/drawing/2010/main" val="0"/>
+                        </a:ext>
+                      </a:extLst>
+                    </a:blip>
+                    <a:srcRect/>
+                    <a:stretch>
+                      <a:fillRect/>
+                    </a:stretch>
+                  </pic:blipFill>
+                  <pic:spPr bwMode="auto">
+                    <a:xfrm>
+                      <a:off x="0" y="0"/>
+                      <a:ext cx="2871216" cy="2798064"/>
+                    </a:xfrm>
+                    <a:prstGeom prst="rect">
+                      <a:avLst/>
+                    </a:prstGeom>
+                    <a:noFill/>
+                    <a:ln>
+                      <a:noFill/>
+                    </a:ln>
+                  </pic:spPr>
+                </pic:pic>
+              </a:graphicData>
+            </a:graphic>
+          </wp:inline>
+        </w:drawing>
+      </w:r>
+    </w:p>
+    <w:p>
+      <w:pPr>
+        <w:pStyle w:val="NoSpacing"/>
+      </w:pPr>
+    </w:p>
+    <w:p>
+      <w:pPr>
+        <w:pStyle w:val="NoSpacing"/>
+      </w:pPr>
+    </w:p>
+    <w:p>
+      <w:pPr>
+        <w:pStyle w:val="NoSpacing"/>
+      </w:pPr>
+    </w:p>
+    <w:p>
+      <w:pPr>
+        <w:pStyle w:val="NoSpacing"/>
+      </w:pPr>
+    </w:p>
+    <w:p>
+      <w:pPr>
+        <w:pStyle w:val="NoSpacing"/>
+      </w:pPr>
+    </w:p>
+    <w:p>
+      <w:pPr>
+        <w:pStyle w:val="Heading1"/>
+      </w:pPr>
+      <w:r>
+        <w:lastRenderedPageBreak/>
+        <w:t>Stencil - Diving Into the</w:t>
+      </w:r>
+      <w:r>
+        <w:t xml:space="preserve"> </w:t>
+      </w:r>
+      <w:r>
+        <w:t>Basics</w:t>
+      </w:r>
+    </w:p>
+    <w:p>
+      <w:pPr>
         <w:pStyle w:val="NoSpacing"/>
       </w:pPr>
       <w:bookmarkStart w:id="0" w:name="_GoBack"/>
@@ -1507,90 +2069,9 @@
     </w:p>
     <w:p>
       <w:pPr>
-        <w:pStyle w:val="NoSpacing"/>
-      </w:pPr>
-    </w:p>
-    <w:p>
-      <w:pPr>
-        <w:pStyle w:val="NoSpacing"/>
-      </w:pPr>
-    </w:p>
-    <w:p>
-      <w:pPr>
-        <w:pStyle w:val="NoSpacing"/>
-      </w:pPr>
-    </w:p>
-    <w:p>
-      <w:pPr>
-        <w:pStyle w:val="NoSpacing"/>
-      </w:pPr>
-    </w:p>
-    <w:p>
-      <w:pPr>
-        <w:pStyle w:val="NoSpacing"/>
-      </w:pPr>
-    </w:p>
-    <w:p>
-      <w:pPr>
-        <w:pStyle w:val="NoSpacing"/>
-      </w:pPr>
-    </w:p>
-    <w:p>
-      <w:pPr>
-        <w:pStyle w:val="NoSpacing"/>
-      </w:pPr>
-    </w:p>
-    <w:p>
-      <w:pPr>
-        <w:pStyle w:val="NoSpacing"/>
-      </w:pPr>
-    </w:p>
-    <w:p>
-      <w:pPr>
-        <w:pStyle w:val="NoSpacing"/>
-      </w:pPr>
-    </w:p>
-    <w:p>
-      <w:pPr>
-        <w:pStyle w:val="NoSpacing"/>
-      </w:pPr>
-    </w:p>
-    <w:p>
-      <w:pPr>
-        <w:pStyle w:val="NoSpacing"/>
-      </w:pPr>
-    </w:p>
-    <w:p>
-      <w:pPr>
-        <w:pStyle w:val="NoSpacing"/>
-      </w:pPr>
-    </w:p>
-    <w:p>
-      <w:pPr>
-        <w:pStyle w:val="NoSpacing"/>
-      </w:pPr>
-    </w:p>
-    <w:p>
-      <w:pPr>
-        <w:pStyle w:val="NoSpacing"/>
-      </w:pPr>
-    </w:p>
-    <w:p>
-      <w:pPr>
-        <w:pStyle w:val="NoSpacing"/>
-      </w:pPr>
-    </w:p>
-    <w:p>
-      <w:pPr>
-        <w:pStyle w:val="NoSpacing"/>
-      </w:pPr>
-    </w:p>
-    <w:p>
-      <w:pPr>
         <w:pStyle w:val="Heading1"/>
       </w:pPr>
       <w:r>
-        <w:lastRenderedPageBreak/>
         <w:t>T</w:t>
       </w:r>
       <w:r>
@@ -2464,9 +2945,122 @@
     </w:lvl>
   </w:abstractNum>
   <w:abstractNum w:abstractNumId="7">
+    <w:nsid w:val="453703C9"/>
+    <w:multiLevelType w:val="hybridMultilevel"/>
+    <w:tmpl w:val="E50A6CA8"/>
+    <w:lvl w:ilvl="0" w:tplc="04090001">
+      <w:start w:val="1"/>
+      <w:numFmt w:val="bullet"/>
+      <w:lvlText w:val=""/>
+      <w:lvlJc w:val="left"/>
+      <w:pPr>
+        <w:ind w:left="720" w:hanging="360"/>
+      </w:pPr>
+      <w:rPr>
+        <w:rFonts w:ascii="Symbol" w:hAnsi="Symbol" w:hint="default"/>
+      </w:rPr>
+    </w:lvl>
+    <w:lvl w:ilvl="1" w:tplc="04090003" w:tentative="1">
+      <w:start w:val="1"/>
+      <w:numFmt w:val="bullet"/>
+      <w:lvlText w:val="o"/>
+      <w:lvlJc w:val="left"/>
+      <w:pPr>
+        <w:ind w:left="1440" w:hanging="360"/>
+      </w:pPr>
+      <w:rPr>
+        <w:rFonts w:ascii="Courier New" w:hAnsi="Courier New" w:cs="Courier New" w:hint="default"/>
+      </w:rPr>
+    </w:lvl>
+    <w:lvl w:ilvl="2" w:tplc="04090005" w:tentative="1">
+      <w:start w:val="1"/>
+      <w:numFmt w:val="bullet"/>
+      <w:lvlText w:val=""/>
+      <w:lvlJc w:val="left"/>
+      <w:pPr>
+        <w:ind w:left="2160" w:hanging="360"/>
+      </w:pPr>
+      <w:rPr>
+        <w:rFonts w:ascii="Wingdings" w:hAnsi="Wingdings" w:hint="default"/>
+      </w:rPr>
+    </w:lvl>
+    <w:lvl w:ilvl="3" w:tplc="04090001" w:tentative="1">
+      <w:start w:val="1"/>
+      <w:numFmt w:val="bullet"/>
+      <w:lvlText w:val=""/>
+      <w:lvlJc w:val="left"/>
+      <w:pPr>
+        <w:ind w:left="2880" w:hanging="360"/>
+      </w:pPr>
+      <w:rPr>
+        <w:rFonts w:ascii="Symbol" w:hAnsi="Symbol" w:hint="default"/>
+      </w:rPr>
+    </w:lvl>
+    <w:lvl w:ilvl="4" w:tplc="04090003" w:tentative="1">
+      <w:start w:val="1"/>
+      <w:numFmt w:val="bullet"/>
+      <w:lvlText w:val="o"/>
+      <w:lvlJc w:val="left"/>
+      <w:pPr>
+        <w:ind w:left="3600" w:hanging="360"/>
+      </w:pPr>
+      <w:rPr>
+        <w:rFonts w:ascii="Courier New" w:hAnsi="Courier New" w:cs="Courier New" w:hint="default"/>
+      </w:rPr>
+    </w:lvl>
+    <w:lvl w:ilvl="5" w:tplc="04090005" w:tentative="1">
+      <w:start w:val="1"/>
+      <w:numFmt w:val="bullet"/>
+      <w:lvlText w:val=""/>
+      <w:lvlJc w:val="left"/>
+      <w:pPr>
+        <w:ind w:left="4320" w:hanging="360"/>
+      </w:pPr>
+      <w:rPr>
+        <w:rFonts w:ascii="Wingdings" w:hAnsi="Wingdings" w:hint="default"/>
+      </w:rPr>
+    </w:lvl>
+    <w:lvl w:ilvl="6" w:tplc="04090001" w:tentative="1">
+      <w:start w:val="1"/>
+      <w:numFmt w:val="bullet"/>
+      <w:lvlText w:val=""/>
+      <w:lvlJc w:val="left"/>
+      <w:pPr>
+        <w:ind w:left="5040" w:hanging="360"/>
+      </w:pPr>
+      <w:rPr>
+        <w:rFonts w:ascii="Symbol" w:hAnsi="Symbol" w:hint="default"/>
+      </w:rPr>
+    </w:lvl>
+    <w:lvl w:ilvl="7" w:tplc="04090003" w:tentative="1">
+      <w:start w:val="1"/>
+      <w:numFmt w:val="bullet"/>
+      <w:lvlText w:val="o"/>
+      <w:lvlJc w:val="left"/>
+      <w:pPr>
+        <w:ind w:left="5760" w:hanging="360"/>
+      </w:pPr>
+      <w:rPr>
+        <w:rFonts w:ascii="Courier New" w:hAnsi="Courier New" w:cs="Courier New" w:hint="default"/>
+      </w:rPr>
+    </w:lvl>
+    <w:lvl w:ilvl="8" w:tplc="04090005" w:tentative="1">
+      <w:start w:val="1"/>
+      <w:numFmt w:val="bullet"/>
+      <w:lvlText w:val=""/>
+      <w:lvlJc w:val="left"/>
+      <w:pPr>
+        <w:ind w:left="6480" w:hanging="360"/>
+      </w:pPr>
+      <w:rPr>
+        <w:rFonts w:ascii="Wingdings" w:hAnsi="Wingdings" w:hint="default"/>
+      </w:rPr>
+    </w:lvl>
+  </w:abstractNum>
+  <w:abstractNum w:abstractNumId="8">
     <w:nsid w:val="48D6002D"/>
     <w:multiLevelType w:val="hybridMultilevel"/>
-    <w:tmpl w:val="D21E7266"/>
+    <w:tmpl w:val="30CC6774"/>
     <w:lvl w:ilvl="0" w:tplc="04090001">
       <w:start w:val="1"/>
       <w:numFmt w:val="bullet"/>
@@ -2576,7 +3170,7 @@
       </w:rPr>
     </w:lvl>
   </w:abstractNum>
-  <w:abstractNum w:abstractNumId="8">
+  <w:abstractNum w:abstractNumId="9">
     <w:nsid w:val="521F3667"/>
     <w:multiLevelType w:val="hybridMultilevel"/>
     <w:tmpl w:val="AC7A46B6"/>
@@ -2689,7 +3283,233 @@
       </w:rPr>
     </w:lvl>
   </w:abstractNum>
-  <w:abstractNum w:abstractNumId="9">
+  <w:abstractNum w:abstractNumId="10">
+    <w:nsid w:val="5F7856A7"/>
+    <w:multiLevelType w:val="hybridMultilevel"/>
+    <w:tmpl w:val="1F78A350"/>
+    <w:lvl w:ilvl="0" w:tplc="04090001">
+      <w:start w:val="1"/>
+      <w:numFmt w:val="bullet"/>
+      <w:lvlText w:val=""/>
+      <w:lvlJc w:val="left"/>
+      <w:pPr>
+        <w:ind w:left="720" w:hanging="360"/>
+      </w:pPr>
+      <w:rPr>
+        <w:rFonts w:ascii="Symbol" w:hAnsi="Symbol" w:hint="default"/>
+      </w:rPr>
+    </w:lvl>
+    <w:lvl w:ilvl="1" w:tplc="04090003" w:tentative="1">
+      <w:start w:val="1"/>
+      <w:numFmt w:val="bullet"/>
+      <w:lvlText w:val="o"/>
+      <w:lvlJc w:val="left"/>
+      <w:pPr>
+        <w:ind w:left="1440" w:hanging="360"/>
+      </w:pPr>
+      <w:rPr>
+        <w:rFonts w:ascii="Courier New" w:hAnsi="Courier New" w:cs="Courier New" w:hint="default"/>
+      </w:rPr>
+    </w:lvl>
+    <w:lvl w:ilvl="2" w:tplc="04090005" w:tentative="1">
+      <w:start w:val="1"/>
+      <w:numFmt w:val="bullet"/>
+      <w:lvlText w:val=""/>
+      <w:lvlJc w:val="left"/>
+      <w:pPr>
+        <w:ind w:left="2160" w:hanging="360"/>
+      </w:pPr>
+      <w:rPr>
+        <w:rFonts w:ascii="Wingdings" w:hAnsi="Wingdings" w:hint="default"/>
+      </w:rPr>
+    </w:lvl>
+    <w:lvl w:ilvl="3" w:tplc="04090001" w:tentative="1">
+      <w:start w:val="1"/>
+      <w:numFmt w:val="bullet"/>
+      <w:lvlText w:val=""/>
+      <w:lvlJc w:val="left"/>
+      <w:pPr>
+        <w:ind w:left="2880" w:hanging="360"/>
+      </w:pPr>
+      <w:rPr>
+        <w:rFonts w:ascii="Symbol" w:hAnsi="Symbol" w:hint="default"/>
+      </w:rPr>
+    </w:lvl>
+    <w:lvl w:ilvl="4" w:tplc="04090003" w:tentative="1">
+      <w:start w:val="1"/>
+      <w:numFmt w:val="bullet"/>
+      <w:lvlText w:val="o"/>
+      <w:lvlJc w:val="left"/>
+      <w:pPr>
+        <w:ind w:left="3600" w:hanging="360"/>
+      </w:pPr>
+      <w:rPr>
+        <w:rFonts w:ascii="Courier New" w:hAnsi="Courier New" w:cs="Courier New" w:hint="default"/>
+      </w:rPr>
+    </w:lvl>
+    <w:lvl w:ilvl="5" w:tplc="04090005" w:tentative="1">
+      <w:start w:val="1"/>
+      <w:numFmt w:val="bullet"/>
+      <w:lvlText w:val=""/>
+      <w:lvlJc w:val="left"/>
+      <w:pPr>
+        <w:ind w:left="4320" w:hanging="360"/>
+      </w:pPr>
+      <w:rPr>
+        <w:rFonts w:ascii="Wingdings" w:hAnsi="Wingdings" w:hint="default"/>
+      </w:rPr>
+    </w:lvl>
+    <w:lvl w:ilvl="6" w:tplc="04090001" w:tentative="1">
+      <w:start w:val="1"/>
+      <w:numFmt w:val="bullet"/>
+      <w:lvlText w:val=""/>
+      <w:lvlJc w:val="left"/>
+      <w:pPr>
+        <w:ind w:left="5040" w:hanging="360"/>
+      </w:pPr>
+      <w:rPr>
+        <w:rFonts w:ascii="Symbol" w:hAnsi="Symbol" w:hint="default"/>
+      </w:rPr>
+    </w:lvl>
+    <w:lvl w:ilvl="7" w:tplc="04090003" w:tentative="1">
+      <w:start w:val="1"/>
+      <w:numFmt w:val="bullet"/>
+      <w:lvlText w:val="o"/>
+      <w:lvlJc w:val="left"/>
+      <w:pPr>
+        <w:ind w:left="5760" w:hanging="360"/>
+      </w:pPr>
+      <w:rPr>
+        <w:rFonts w:ascii="Courier New" w:hAnsi="Courier New" w:cs="Courier New" w:hint="default"/>
+      </w:rPr>
+    </w:lvl>
+    <w:lvl w:ilvl="8" w:tplc="04090005" w:tentative="1">
+      <w:start w:val="1"/>
+      <w:numFmt w:val="bullet"/>
+      <w:lvlText w:val=""/>
+      <w:lvlJc w:val="left"/>
+      <w:pPr>
+        <w:ind w:left="6480" w:hanging="360"/>
+      </w:pPr>
+      <w:rPr>
+        <w:rFonts w:ascii="Wingdings" w:hAnsi="Wingdings" w:hint="default"/>
+      </w:rPr>
+    </w:lvl>
+  </w:abstractNum>
+  <w:abstractNum w:abstractNumId="11">
+    <w:nsid w:val="633F3D7C"/>
+    <w:multiLevelType w:val="hybridMultilevel"/>
+    <w:tmpl w:val="19C26C2E"/>
+    <w:lvl w:ilvl="0" w:tplc="04090001">
+      <w:start w:val="1"/>
+      <w:numFmt w:val="bullet"/>
+      <w:lvlText w:val=""/>
+      <w:lvlJc w:val="left"/>
+      <w:pPr>
+        <w:ind w:left="720" w:hanging="360"/>
+      </w:pPr>
+      <w:rPr>
+        <w:rFonts w:ascii="Symbol" w:hAnsi="Symbol" w:hint="default"/>
+      </w:rPr>
+    </w:lvl>
+    <w:lvl w:ilvl="1" w:tplc="04090003">
+      <w:start w:val="1"/>
+      <w:numFmt w:val="bullet"/>
+      <w:lvlText w:val="o"/>
+      <w:lvlJc w:val="left"/>
+      <w:pPr>
+        <w:ind w:left="1440" w:hanging="360"/>
+      </w:pPr>
+      <w:rPr>
+        <w:rFonts w:ascii="Courier New" w:hAnsi="Courier New" w:cs="Courier New" w:hint="default"/>
+      </w:rPr>
+    </w:lvl>
+    <w:lvl w:ilvl="2" w:tplc="04090005" w:tentative="1">
+      <w:start w:val="1"/>
+      <w:numFmt w:val="bullet"/>
+      <w:lvlText w:val=""/>
+      <w:lvlJc w:val="left"/>
+      <w:pPr>
+        <w:ind w:left="2160" w:hanging="360"/>
+      </w:pPr>
+      <w:rPr>
+        <w:rFonts w:ascii="Wingdings" w:hAnsi="Wingdings" w:hint="default"/>
+      </w:rPr>
+    </w:lvl>
+    <w:lvl w:ilvl="3" w:tplc="04090001" w:tentative="1">
+      <w:start w:val="1"/>
+      <w:numFmt w:val="bullet"/>
+      <w:lvlText w:val=""/>
+      <w:lvlJc w:val="left"/>
+      <w:pPr>
+        <w:ind w:left="2880" w:hanging="360"/>
+      </w:pPr>
+      <w:rPr>
+        <w:rFonts w:ascii="Symbol" w:hAnsi="Symbol" w:hint="default"/>
+      </w:rPr>
+    </w:lvl>
+    <w:lvl w:ilvl="4" w:tplc="04090003" w:tentative="1">
+      <w:start w:val="1"/>
+      <w:numFmt w:val="bullet"/>
+      <w:lvlText w:val="o"/>
+      <w:lvlJc w:val="left"/>
+      <w:pPr>
+        <w:ind w:left="3600" w:hanging="360"/>
+      </w:pPr>
+      <w:rPr>
+        <w:rFonts w:ascii="Courier New" w:hAnsi="Courier New" w:cs="Courier New" w:hint="default"/>
+      </w:rPr>
+    </w:lvl>
+    <w:lvl w:ilvl="5" w:tplc="04090005" w:tentative="1">
+      <w:start w:val="1"/>
+      <w:numFmt w:val="bullet"/>
+      <w:lvlText w:val=""/>
+      <w:lvlJc w:val="left"/>
+      <w:pPr>
+        <w:ind w:left="4320" w:hanging="360"/>
+      </w:pPr>
+      <w:rPr>
+        <w:rFonts w:ascii="Wingdings" w:hAnsi="Wingdings" w:hint="default"/>
+      </w:rPr>
+    </w:lvl>
+    <w:lvl w:ilvl="6" w:tplc="04090001" w:tentative="1">
+      <w:start w:val="1"/>
+      <w:numFmt w:val="bullet"/>
+      <w:lvlText w:val=""/>
+      <w:lvlJc w:val="left"/>
+      <w:pPr>
+        <w:ind w:left="5040" w:hanging="360"/>
+      </w:pPr>
+      <w:rPr>
+        <w:rFonts w:ascii="Symbol" w:hAnsi="Symbol" w:hint="default"/>
+      </w:rPr>
+    </w:lvl>
+    <w:lvl w:ilvl="7" w:tplc="04090003" w:tentative="1">
+      <w:start w:val="1"/>
+      <w:numFmt w:val="bullet"/>
+      <w:lvlText w:val="o"/>
+      <w:lvlJc w:val="left"/>
+      <w:pPr>
+        <w:ind w:left="5760" w:hanging="360"/>
+      </w:pPr>
+      <w:rPr>
+        <w:rFonts w:ascii="Courier New" w:hAnsi="Courier New" w:cs="Courier New" w:hint="default"/>
+      </w:rPr>
+    </w:lvl>
+    <w:lvl w:ilvl="8" w:tplc="04090005" w:tentative="1">
+      <w:start w:val="1"/>
+      <w:numFmt w:val="bullet"/>
+      <w:lvlText w:val=""/>
+      <w:lvlJc w:val="left"/>
+      <w:pPr>
+        <w:ind w:left="6480" w:hanging="360"/>
+      </w:pPr>
+      <w:rPr>
+        <w:rFonts w:ascii="Wingdings" w:hAnsi="Wingdings" w:hint="default"/>
+      </w:rPr>
+    </w:lvl>
+  </w:abstractNum>
+  <w:abstractNum w:abstractNumId="12">
     <w:nsid w:val="6CEE4752"/>
     <w:multiLevelType w:val="hybridMultilevel"/>
     <w:tmpl w:val="C7324DAE"/>
@@ -2824,15 +3644,24 @@
     <w:abstractNumId w:val="5"/>
   </w:num>
   <w:num w:numId="8">
+    <w:abstractNumId w:val="9"/>
+  </w:num>
+  <w:num w:numId="9">
+    <w:abstractNumId w:val="12"/>
+  </w:num>
+  <w:num w:numId="10">
     <w:abstractNumId w:val="8"/>
   </w:num>
-  <w:num w:numId="9">
-    <w:abstractNumId w:val="9"/>
-  </w:num>
-  <w:num w:numId="10">
+  <w:num w:numId="11">
     <w:abstractNumId w:val="7"/>
   </w:num>
-  <w:numIdMacAtCleanup w:val="10"/>
+  <w:num w:numId="12">
+    <w:abstractNumId w:val="10"/>
+  </w:num>
+  <w:num w:numId="13">
+    <w:abstractNumId w:val="11"/>
+  </w:num>
+  <w:numIdMacAtCleanup w:val="13"/>
 </w:numbering>
 </file>
 
@@ -4500,7 +5329,7 @@
 </file>
 
 <file path=customXml/itemProps1.xml><?xml version="1.0" encoding="utf-8"?>
-<ds:datastoreItem xmlns:ds="http://schemas.openxmlformats.org/officeDocument/2006/customXml" ds:itemID="{155EB348-2C74-47F5-888D-BEC8718FEE3E}">
+<ds:datastoreItem xmlns:ds="http://schemas.openxmlformats.org/officeDocument/2006/customXml" ds:itemID="{FF207B45-A551-4916-A39A-95A76B7875C3}">
   <ds:schemaRefs>
     <ds:schemaRef ds:uri="http://schemas.openxmlformats.org/officeDocument/2006/bibliography"/>
   </ds:schemaRefs>

</xml_diff>